<commit_message>
Logica + servicios. La prueba de JMeter y el SAD están en una carpeta en migraniareport.servicios llamada help/pruebas.
</commit_message>
<xml_diff>
--- a/migraniareportdoctor.servicios/help/SAD.docx
+++ b/migraniareportdoctor.servicios/help/SAD.docx
@@ -344,6 +344,16 @@
       </w:pPr>
       <w:r>
         <w:rPr/>
+      </w:r>
+      <w:r/>
+    </w:p>
+    <w:p>
+      <w:pPr>
+        <w:pStyle w:val="Normal"/>
+        <w:rPr/>
+      </w:pPr>
+      <w:r>
+        <w:rPr/>
         <w:t>1</w:t>
       </w:r>
       <w:r/>
@@ -459,32 +469,34 @@
             </w:pPr>
             <w:r>
               <w:rPr/>
-            </w:r>
-            <w:r/>
-          </w:p>
-        </w:tc>
-        <w:tc>
-          <w:tcPr>
-            <w:tcW w:w="4986" w:type="dxa"/>
-            <w:tcBorders>
-              <w:left w:val="single" w:sz="2" w:space="0" w:color="000000"/>
-              <w:bottom w:val="single" w:sz="2" w:space="0" w:color="000000"/>
-              <w:right w:val="single" w:sz="2" w:space="0" w:color="000000"/>
-              <w:insideH w:val="single" w:sz="2" w:space="0" w:color="000000"/>
-              <w:insideV w:val="single" w:sz="2" w:space="0" w:color="000000"/>
-            </w:tcBorders>
-            <w:shd w:fill="auto" w:val="clear"/>
-            <w:tcMar>
-              <w:left w:w="54" w:type="dxa"/>
-            </w:tcMar>
-          </w:tcPr>
-          <w:p>
-            <w:pPr>
-              <w:pStyle w:val="Contenidodelatabla"/>
-              <w:rPr/>
-            </w:pPr>
-            <w:r>
-              <w:rPr/>
+              <w:t>A01</w:t>
+            </w:r>
+            <w:r/>
+          </w:p>
+        </w:tc>
+        <w:tc>
+          <w:tcPr>
+            <w:tcW w:w="4986" w:type="dxa"/>
+            <w:tcBorders>
+              <w:left w:val="single" w:sz="2" w:space="0" w:color="000000"/>
+              <w:bottom w:val="single" w:sz="2" w:space="0" w:color="000000"/>
+              <w:right w:val="single" w:sz="2" w:space="0" w:color="000000"/>
+              <w:insideH w:val="single" w:sz="2" w:space="0" w:color="000000"/>
+              <w:insideV w:val="single" w:sz="2" w:space="0" w:color="000000"/>
+            </w:tcBorders>
+            <w:shd w:fill="auto" w:val="clear"/>
+            <w:tcMar>
+              <w:left w:w="54" w:type="dxa"/>
+            </w:tcMar>
+          </w:tcPr>
+          <w:p>
+            <w:pPr>
+              <w:pStyle w:val="Contenidodelatabla"/>
+              <w:rPr/>
+            </w:pPr>
+            <w:r>
+              <w:rPr/>
+              <w:t>Alta</w:t>
             </w:r>
             <w:r/>
           </w:p>
@@ -593,6 +605,7 @@
             </w:pPr>
             <w:r>
               <w:rPr/>
+              <w:t>El doctor</w:t>
             </w:r>
             <w:r/>
           </w:p>
@@ -647,6 +660,7 @@
             </w:pPr>
             <w:r>
               <w:rPr/>
+              <w:t>Normal</w:t>
             </w:r>
             <w:r/>
           </w:p>
@@ -701,6 +715,7 @@
             </w:pPr>
             <w:r>
               <w:rPr/>
+              <w:t xml:space="preserve">Los procesos </w:t>
             </w:r>
             <w:r/>
           </w:p>
@@ -849,32 +864,34 @@
             </w:pPr>
             <w:r>
               <w:rPr/>
-            </w:r>
-            <w:r/>
-          </w:p>
-        </w:tc>
-        <w:tc>
-          <w:tcPr>
-            <w:tcW w:w="4986" w:type="dxa"/>
-            <w:tcBorders>
-              <w:left w:val="single" w:sz="2" w:space="0" w:color="000000"/>
-              <w:bottom w:val="single" w:sz="2" w:space="0" w:color="000000"/>
-              <w:right w:val="single" w:sz="2" w:space="0" w:color="000000"/>
-              <w:insideH w:val="single" w:sz="2" w:space="0" w:color="000000"/>
-              <w:insideV w:val="single" w:sz="2" w:space="0" w:color="000000"/>
-            </w:tcBorders>
-            <w:shd w:fill="auto" w:val="clear"/>
-            <w:tcMar>
-              <w:left w:w="54" w:type="dxa"/>
-            </w:tcMar>
-          </w:tcPr>
-          <w:p>
-            <w:pPr>
-              <w:pStyle w:val="Contenidodelatabla"/>
-              <w:rPr/>
-            </w:pPr>
-            <w:r>
-              <w:rPr/>
+              <w:t>A02</w:t>
+            </w:r>
+            <w:r/>
+          </w:p>
+        </w:tc>
+        <w:tc>
+          <w:tcPr>
+            <w:tcW w:w="4986" w:type="dxa"/>
+            <w:tcBorders>
+              <w:left w:val="single" w:sz="2" w:space="0" w:color="000000"/>
+              <w:bottom w:val="single" w:sz="2" w:space="0" w:color="000000"/>
+              <w:right w:val="single" w:sz="2" w:space="0" w:color="000000"/>
+              <w:insideH w:val="single" w:sz="2" w:space="0" w:color="000000"/>
+              <w:insideV w:val="single" w:sz="2" w:space="0" w:color="000000"/>
+            </w:tcBorders>
+            <w:shd w:fill="auto" w:val="clear"/>
+            <w:tcMar>
+              <w:left w:w="54" w:type="dxa"/>
+            </w:tcMar>
+          </w:tcPr>
+          <w:p>
+            <w:pPr>
+              <w:pStyle w:val="Contenidodelatabla"/>
+              <w:rPr/>
+            </w:pPr>
+            <w:r>
+              <w:rPr/>
+              <w:t>Media</w:t>
             </w:r>
             <w:r/>
           </w:p>
@@ -983,6 +1000,7 @@
             </w:pPr>
             <w:r>
               <w:rPr/>
+              <w:t>El doctor</w:t>
             </w:r>
             <w:r/>
           </w:p>
@@ -1037,6 +1055,7 @@
             </w:pPr>
             <w:r>
               <w:rPr/>
+              <w:t>Normal</w:t>
             </w:r>
             <w:r/>
           </w:p>
@@ -1091,6 +1110,7 @@
             </w:pPr>
             <w:r>
               <w:rPr/>
+              <w:t>Debe procesar 13000 pacientes en diez segundos.</w:t>
             </w:r>
             <w:r/>
           </w:p>
@@ -1114,777 +1134,6 @@
       </w:pPr>
       <w:r>
         <w:rPr/>
-        <w:t>3</w:t>
-      </w:r>
-      <w:r/>
-    </w:p>
-    <w:p>
-      <w:pPr>
-        <w:pStyle w:val="Normal"/>
-        <w:rPr/>
-      </w:pPr>
-      <w:r>
-        <w:rPr/>
-      </w:r>
-      <w:r/>
-    </w:p>
-    <w:p>
-      <w:pPr>
-        <w:pStyle w:val="Normal"/>
-        <w:rPr/>
-      </w:pPr>
-      <w:r>
-        <w:rPr/>
-      </w:r>
-      <w:r/>
-    </w:p>
-    <w:tbl>
-      <w:tblPr>
-        <w:tblW w:w="9972" w:type="dxa"/>
-        <w:jc w:val="left"/>
-        <w:tblInd w:w="55" w:type="dxa"/>
-        <w:tblBorders>
-          <w:top w:val="single" w:sz="2" w:space="0" w:color="000000"/>
-          <w:left w:val="single" w:sz="2" w:space="0" w:color="000000"/>
-          <w:bottom w:val="single" w:sz="2" w:space="0" w:color="000000"/>
-          <w:insideH w:val="single" w:sz="2" w:space="0" w:color="000000"/>
-        </w:tblBorders>
-        <w:tblCellMar>
-          <w:top w:w="55" w:type="dxa"/>
-          <w:left w:w="54" w:type="dxa"/>
-          <w:bottom w:w="55" w:type="dxa"/>
-          <w:right w:w="55" w:type="dxa"/>
-        </w:tblCellMar>
-      </w:tblPr>
-      <w:tblGrid>
-        <w:gridCol w:w="4986"/>
-        <w:gridCol w:w="4986"/>
-      </w:tblGrid>
-      <w:tr>
-        <w:trPr/>
-        <w:tc>
-          <w:tcPr>
-            <w:tcW w:w="4986" w:type="dxa"/>
-            <w:tcBorders>
-              <w:top w:val="single" w:sz="2" w:space="0" w:color="000000"/>
-              <w:left w:val="single" w:sz="2" w:space="0" w:color="000000"/>
-              <w:bottom w:val="single" w:sz="2" w:space="0" w:color="000000"/>
-              <w:insideH w:val="single" w:sz="2" w:space="0" w:color="000000"/>
-            </w:tcBorders>
-            <w:shd w:fill="auto" w:val="clear"/>
-            <w:tcMar>
-              <w:left w:w="54" w:type="dxa"/>
-            </w:tcMar>
-          </w:tcPr>
-          <w:p>
-            <w:pPr>
-              <w:pStyle w:val="Contenidodelatabla"/>
-              <w:rPr/>
-            </w:pPr>
-            <w:r>
-              <w:rPr/>
-              <w:t>Identificador</w:t>
-            </w:r>
-            <w:r/>
-          </w:p>
-        </w:tc>
-        <w:tc>
-          <w:tcPr>
-            <w:tcW w:w="4986" w:type="dxa"/>
-            <w:tcBorders>
-              <w:top w:val="single" w:sz="2" w:space="0" w:color="000000"/>
-              <w:left w:val="single" w:sz="2" w:space="0" w:color="000000"/>
-              <w:bottom w:val="single" w:sz="2" w:space="0" w:color="000000"/>
-              <w:right w:val="single" w:sz="2" w:space="0" w:color="000000"/>
-              <w:insideH w:val="single" w:sz="2" w:space="0" w:color="000000"/>
-              <w:insideV w:val="single" w:sz="2" w:space="0" w:color="000000"/>
-            </w:tcBorders>
-            <w:shd w:fill="auto" w:val="clear"/>
-            <w:tcMar>
-              <w:left w:w="54" w:type="dxa"/>
-            </w:tcMar>
-          </w:tcPr>
-          <w:p>
-            <w:pPr>
-              <w:pStyle w:val="Contenidodelatabla"/>
-              <w:rPr/>
-            </w:pPr>
-            <w:r>
-              <w:rPr/>
-              <w:t>Prioridad</w:t>
-            </w:r>
-            <w:r/>
-          </w:p>
-        </w:tc>
-      </w:tr>
-      <w:tr>
-        <w:trPr/>
-        <w:tc>
-          <w:tcPr>
-            <w:tcW w:w="4986" w:type="dxa"/>
-            <w:tcBorders>
-              <w:left w:val="single" w:sz="2" w:space="0" w:color="000000"/>
-              <w:bottom w:val="single" w:sz="2" w:space="0" w:color="000000"/>
-              <w:insideH w:val="single" w:sz="2" w:space="0" w:color="000000"/>
-            </w:tcBorders>
-            <w:shd w:fill="auto" w:val="clear"/>
-            <w:tcMar>
-              <w:left w:w="54" w:type="dxa"/>
-            </w:tcMar>
-          </w:tcPr>
-          <w:p>
-            <w:pPr>
-              <w:pStyle w:val="Contenidodelatabla"/>
-              <w:rPr/>
-            </w:pPr>
-            <w:r>
-              <w:rPr/>
-            </w:r>
-            <w:r/>
-          </w:p>
-        </w:tc>
-        <w:tc>
-          <w:tcPr>
-            <w:tcW w:w="4986" w:type="dxa"/>
-            <w:tcBorders>
-              <w:left w:val="single" w:sz="2" w:space="0" w:color="000000"/>
-              <w:bottom w:val="single" w:sz="2" w:space="0" w:color="000000"/>
-              <w:right w:val="single" w:sz="2" w:space="0" w:color="000000"/>
-              <w:insideH w:val="single" w:sz="2" w:space="0" w:color="000000"/>
-              <w:insideV w:val="single" w:sz="2" w:space="0" w:color="000000"/>
-            </w:tcBorders>
-            <w:shd w:fill="auto" w:val="clear"/>
-            <w:tcMar>
-              <w:left w:w="54" w:type="dxa"/>
-            </w:tcMar>
-          </w:tcPr>
-          <w:p>
-            <w:pPr>
-              <w:pStyle w:val="Contenidodelatabla"/>
-              <w:rPr/>
-            </w:pPr>
-            <w:r>
-              <w:rPr/>
-            </w:r>
-            <w:r/>
-          </w:p>
-        </w:tc>
-      </w:tr>
-      <w:tr>
-        <w:trPr/>
-        <w:tc>
-          <w:tcPr>
-            <w:tcW w:w="4986" w:type="dxa"/>
-            <w:tcBorders>
-              <w:left w:val="single" w:sz="2" w:space="0" w:color="000000"/>
-              <w:bottom w:val="single" w:sz="2" w:space="0" w:color="000000"/>
-              <w:insideH w:val="single" w:sz="2" w:space="0" w:color="000000"/>
-            </w:tcBorders>
-            <w:shd w:fill="auto" w:val="clear"/>
-            <w:tcMar>
-              <w:left w:w="54" w:type="dxa"/>
-            </w:tcMar>
-          </w:tcPr>
-          <w:p>
-            <w:pPr>
-              <w:pStyle w:val="Contenidodelatabla"/>
-              <w:rPr/>
-            </w:pPr>
-            <w:r>
-              <w:rPr/>
-              <w:t>Fuente</w:t>
-            </w:r>
-            <w:r/>
-          </w:p>
-        </w:tc>
-        <w:tc>
-          <w:tcPr>
-            <w:tcW w:w="4986" w:type="dxa"/>
-            <w:tcBorders>
-              <w:left w:val="single" w:sz="2" w:space="0" w:color="000000"/>
-              <w:bottom w:val="single" w:sz="2" w:space="0" w:color="000000"/>
-              <w:right w:val="single" w:sz="2" w:space="0" w:color="000000"/>
-              <w:insideH w:val="single" w:sz="2" w:space="0" w:color="000000"/>
-              <w:insideV w:val="single" w:sz="2" w:space="0" w:color="000000"/>
-            </w:tcBorders>
-            <w:shd w:fill="auto" w:val="clear"/>
-            <w:tcMar>
-              <w:left w:w="54" w:type="dxa"/>
-            </w:tcMar>
-          </w:tcPr>
-          <w:p>
-            <w:pPr>
-              <w:pStyle w:val="Contenidodelatabla"/>
-              <w:rPr/>
-            </w:pPr>
-            <w:r>
-              <w:rPr/>
-            </w:r>
-            <w:r/>
-          </w:p>
-        </w:tc>
-      </w:tr>
-      <w:tr>
-        <w:trPr/>
-        <w:tc>
-          <w:tcPr>
-            <w:tcW w:w="4986" w:type="dxa"/>
-            <w:tcBorders>
-              <w:left w:val="single" w:sz="2" w:space="0" w:color="000000"/>
-              <w:bottom w:val="single" w:sz="2" w:space="0" w:color="000000"/>
-              <w:insideH w:val="single" w:sz="2" w:space="0" w:color="000000"/>
-            </w:tcBorders>
-            <w:shd w:fill="auto" w:val="clear"/>
-            <w:tcMar>
-              <w:left w:w="54" w:type="dxa"/>
-            </w:tcMar>
-          </w:tcPr>
-          <w:p>
-            <w:pPr>
-              <w:pStyle w:val="Contenidodelatabla"/>
-              <w:rPr/>
-            </w:pPr>
-            <w:r>
-              <w:rPr/>
-              <w:t>Estímulo</w:t>
-            </w:r>
-            <w:r/>
-          </w:p>
-        </w:tc>
-        <w:tc>
-          <w:tcPr>
-            <w:tcW w:w="4986" w:type="dxa"/>
-            <w:tcBorders>
-              <w:left w:val="single" w:sz="2" w:space="0" w:color="000000"/>
-              <w:bottom w:val="single" w:sz="2" w:space="0" w:color="000000"/>
-              <w:right w:val="single" w:sz="2" w:space="0" w:color="000000"/>
-              <w:insideH w:val="single" w:sz="2" w:space="0" w:color="000000"/>
-              <w:insideV w:val="single" w:sz="2" w:space="0" w:color="000000"/>
-            </w:tcBorders>
-            <w:shd w:fill="auto" w:val="clear"/>
-            <w:tcMar>
-              <w:left w:w="54" w:type="dxa"/>
-            </w:tcMar>
-          </w:tcPr>
-          <w:p>
-            <w:pPr>
-              <w:pStyle w:val="Contenidodelatabla"/>
-              <w:rPr/>
-            </w:pPr>
-            <w:r>
-              <w:rPr/>
-            </w:r>
-            <w:r/>
-          </w:p>
-        </w:tc>
-      </w:tr>
-      <w:tr>
-        <w:trPr/>
-        <w:tc>
-          <w:tcPr>
-            <w:tcW w:w="4986" w:type="dxa"/>
-            <w:tcBorders>
-              <w:left w:val="single" w:sz="2" w:space="0" w:color="000000"/>
-              <w:bottom w:val="single" w:sz="2" w:space="0" w:color="000000"/>
-              <w:insideH w:val="single" w:sz="2" w:space="0" w:color="000000"/>
-            </w:tcBorders>
-            <w:shd w:fill="auto" w:val="clear"/>
-            <w:tcMar>
-              <w:left w:w="54" w:type="dxa"/>
-            </w:tcMar>
-          </w:tcPr>
-          <w:p>
-            <w:pPr>
-              <w:pStyle w:val="Contenidodelatabla"/>
-              <w:rPr/>
-            </w:pPr>
-            <w:r>
-              <w:rPr/>
-              <w:t>Ambiente</w:t>
-            </w:r>
-            <w:r/>
-          </w:p>
-        </w:tc>
-        <w:tc>
-          <w:tcPr>
-            <w:tcW w:w="4986" w:type="dxa"/>
-            <w:tcBorders>
-              <w:left w:val="single" w:sz="2" w:space="0" w:color="000000"/>
-              <w:bottom w:val="single" w:sz="2" w:space="0" w:color="000000"/>
-              <w:right w:val="single" w:sz="2" w:space="0" w:color="000000"/>
-              <w:insideH w:val="single" w:sz="2" w:space="0" w:color="000000"/>
-              <w:insideV w:val="single" w:sz="2" w:space="0" w:color="000000"/>
-            </w:tcBorders>
-            <w:shd w:fill="auto" w:val="clear"/>
-            <w:tcMar>
-              <w:left w:w="54" w:type="dxa"/>
-            </w:tcMar>
-          </w:tcPr>
-          <w:p>
-            <w:pPr>
-              <w:pStyle w:val="Contenidodelatabla"/>
-              <w:rPr/>
-            </w:pPr>
-            <w:r>
-              <w:rPr/>
-            </w:r>
-            <w:r/>
-          </w:p>
-        </w:tc>
-      </w:tr>
-      <w:tr>
-        <w:trPr/>
-        <w:tc>
-          <w:tcPr>
-            <w:tcW w:w="4986" w:type="dxa"/>
-            <w:tcBorders>
-              <w:left w:val="single" w:sz="2" w:space="0" w:color="000000"/>
-              <w:bottom w:val="single" w:sz="2" w:space="0" w:color="000000"/>
-              <w:insideH w:val="single" w:sz="2" w:space="0" w:color="000000"/>
-            </w:tcBorders>
-            <w:shd w:fill="auto" w:val="clear"/>
-            <w:tcMar>
-              <w:left w:w="54" w:type="dxa"/>
-            </w:tcMar>
-          </w:tcPr>
-          <w:p>
-            <w:pPr>
-              <w:pStyle w:val="Contenidodelatabla"/>
-              <w:rPr/>
-            </w:pPr>
-            <w:r>
-              <w:rPr/>
-              <w:t>Medida esperada</w:t>
-            </w:r>
-            <w:r/>
-          </w:p>
-        </w:tc>
-        <w:tc>
-          <w:tcPr>
-            <w:tcW w:w="4986" w:type="dxa"/>
-            <w:tcBorders>
-              <w:left w:val="single" w:sz="2" w:space="0" w:color="000000"/>
-              <w:bottom w:val="single" w:sz="2" w:space="0" w:color="000000"/>
-              <w:right w:val="single" w:sz="2" w:space="0" w:color="000000"/>
-              <w:insideH w:val="single" w:sz="2" w:space="0" w:color="000000"/>
-              <w:insideV w:val="single" w:sz="2" w:space="0" w:color="000000"/>
-            </w:tcBorders>
-            <w:shd w:fill="auto" w:val="clear"/>
-            <w:tcMar>
-              <w:left w:w="54" w:type="dxa"/>
-            </w:tcMar>
-          </w:tcPr>
-          <w:p>
-            <w:pPr>
-              <w:pStyle w:val="Contenidodelatabla"/>
-              <w:rPr/>
-            </w:pPr>
-            <w:r>
-              <w:rPr/>
-            </w:r>
-            <w:r/>
-          </w:p>
-        </w:tc>
-      </w:tr>
-    </w:tbl>
-    <w:p>
-      <w:pPr>
-        <w:pStyle w:val="Normal"/>
-        <w:rPr/>
-      </w:pPr>
-      <w:r>
-        <w:rPr/>
-      </w:r>
-      <w:r/>
-    </w:p>
-    <w:p>
-      <w:pPr>
-        <w:pStyle w:val="Normal"/>
-        <w:rPr/>
-      </w:pPr>
-      <w:r>
-        <w:rPr/>
-        <w:t>4</w:t>
-      </w:r>
-      <w:r/>
-    </w:p>
-    <w:p>
-      <w:pPr>
-        <w:pStyle w:val="Normal"/>
-        <w:rPr/>
-      </w:pPr>
-      <w:r>
-        <w:rPr/>
-      </w:r>
-      <w:r/>
-    </w:p>
-    <w:tbl>
-      <w:tblPr>
-        <w:tblW w:w="9972" w:type="dxa"/>
-        <w:jc w:val="left"/>
-        <w:tblInd w:w="55" w:type="dxa"/>
-        <w:tblBorders>
-          <w:top w:val="single" w:sz="2" w:space="0" w:color="000000"/>
-          <w:left w:val="single" w:sz="2" w:space="0" w:color="000000"/>
-          <w:bottom w:val="single" w:sz="2" w:space="0" w:color="000000"/>
-          <w:insideH w:val="single" w:sz="2" w:space="0" w:color="000000"/>
-        </w:tblBorders>
-        <w:tblCellMar>
-          <w:top w:w="55" w:type="dxa"/>
-          <w:left w:w="54" w:type="dxa"/>
-          <w:bottom w:w="55" w:type="dxa"/>
-          <w:right w:w="55" w:type="dxa"/>
-        </w:tblCellMar>
-      </w:tblPr>
-      <w:tblGrid>
-        <w:gridCol w:w="4986"/>
-        <w:gridCol w:w="4986"/>
-      </w:tblGrid>
-      <w:tr>
-        <w:trPr/>
-        <w:tc>
-          <w:tcPr>
-            <w:tcW w:w="4986" w:type="dxa"/>
-            <w:tcBorders>
-              <w:top w:val="single" w:sz="2" w:space="0" w:color="000000"/>
-              <w:left w:val="single" w:sz="2" w:space="0" w:color="000000"/>
-              <w:bottom w:val="single" w:sz="2" w:space="0" w:color="000000"/>
-              <w:insideH w:val="single" w:sz="2" w:space="0" w:color="000000"/>
-            </w:tcBorders>
-            <w:shd w:fill="auto" w:val="clear"/>
-            <w:tcMar>
-              <w:left w:w="54" w:type="dxa"/>
-            </w:tcMar>
-          </w:tcPr>
-          <w:p>
-            <w:pPr>
-              <w:pStyle w:val="Contenidodelatabla"/>
-              <w:rPr/>
-            </w:pPr>
-            <w:r>
-              <w:rPr/>
-              <w:t>Identificador</w:t>
-            </w:r>
-            <w:r/>
-          </w:p>
-        </w:tc>
-        <w:tc>
-          <w:tcPr>
-            <w:tcW w:w="4986" w:type="dxa"/>
-            <w:tcBorders>
-              <w:top w:val="single" w:sz="2" w:space="0" w:color="000000"/>
-              <w:left w:val="single" w:sz="2" w:space="0" w:color="000000"/>
-              <w:bottom w:val="single" w:sz="2" w:space="0" w:color="000000"/>
-              <w:right w:val="single" w:sz="2" w:space="0" w:color="000000"/>
-              <w:insideH w:val="single" w:sz="2" w:space="0" w:color="000000"/>
-              <w:insideV w:val="single" w:sz="2" w:space="0" w:color="000000"/>
-            </w:tcBorders>
-            <w:shd w:fill="auto" w:val="clear"/>
-            <w:tcMar>
-              <w:left w:w="54" w:type="dxa"/>
-            </w:tcMar>
-          </w:tcPr>
-          <w:p>
-            <w:pPr>
-              <w:pStyle w:val="Contenidodelatabla"/>
-              <w:rPr/>
-            </w:pPr>
-            <w:r>
-              <w:rPr/>
-              <w:t>Prioridad</w:t>
-            </w:r>
-            <w:r/>
-          </w:p>
-        </w:tc>
-      </w:tr>
-      <w:tr>
-        <w:trPr/>
-        <w:tc>
-          <w:tcPr>
-            <w:tcW w:w="4986" w:type="dxa"/>
-            <w:tcBorders>
-              <w:left w:val="single" w:sz="2" w:space="0" w:color="000000"/>
-              <w:bottom w:val="single" w:sz="2" w:space="0" w:color="000000"/>
-              <w:insideH w:val="single" w:sz="2" w:space="0" w:color="000000"/>
-            </w:tcBorders>
-            <w:shd w:fill="auto" w:val="clear"/>
-            <w:tcMar>
-              <w:left w:w="54" w:type="dxa"/>
-            </w:tcMar>
-          </w:tcPr>
-          <w:p>
-            <w:pPr>
-              <w:pStyle w:val="Contenidodelatabla"/>
-              <w:rPr/>
-            </w:pPr>
-            <w:r>
-              <w:rPr/>
-            </w:r>
-            <w:r/>
-          </w:p>
-        </w:tc>
-        <w:tc>
-          <w:tcPr>
-            <w:tcW w:w="4986" w:type="dxa"/>
-            <w:tcBorders>
-              <w:left w:val="single" w:sz="2" w:space="0" w:color="000000"/>
-              <w:bottom w:val="single" w:sz="2" w:space="0" w:color="000000"/>
-              <w:right w:val="single" w:sz="2" w:space="0" w:color="000000"/>
-              <w:insideH w:val="single" w:sz="2" w:space="0" w:color="000000"/>
-              <w:insideV w:val="single" w:sz="2" w:space="0" w:color="000000"/>
-            </w:tcBorders>
-            <w:shd w:fill="auto" w:val="clear"/>
-            <w:tcMar>
-              <w:left w:w="54" w:type="dxa"/>
-            </w:tcMar>
-          </w:tcPr>
-          <w:p>
-            <w:pPr>
-              <w:pStyle w:val="Contenidodelatabla"/>
-              <w:rPr/>
-            </w:pPr>
-            <w:r>
-              <w:rPr/>
-            </w:r>
-            <w:r/>
-          </w:p>
-        </w:tc>
-      </w:tr>
-      <w:tr>
-        <w:trPr/>
-        <w:tc>
-          <w:tcPr>
-            <w:tcW w:w="4986" w:type="dxa"/>
-            <w:tcBorders>
-              <w:left w:val="single" w:sz="2" w:space="0" w:color="000000"/>
-              <w:bottom w:val="single" w:sz="2" w:space="0" w:color="000000"/>
-              <w:insideH w:val="single" w:sz="2" w:space="0" w:color="000000"/>
-            </w:tcBorders>
-            <w:shd w:fill="auto" w:val="clear"/>
-            <w:tcMar>
-              <w:left w:w="54" w:type="dxa"/>
-            </w:tcMar>
-          </w:tcPr>
-          <w:p>
-            <w:pPr>
-              <w:pStyle w:val="Contenidodelatabla"/>
-              <w:rPr/>
-            </w:pPr>
-            <w:r>
-              <w:rPr/>
-              <w:t>Fuente</w:t>
-            </w:r>
-            <w:r/>
-          </w:p>
-        </w:tc>
-        <w:tc>
-          <w:tcPr>
-            <w:tcW w:w="4986" w:type="dxa"/>
-            <w:tcBorders>
-              <w:left w:val="single" w:sz="2" w:space="0" w:color="000000"/>
-              <w:bottom w:val="single" w:sz="2" w:space="0" w:color="000000"/>
-              <w:right w:val="single" w:sz="2" w:space="0" w:color="000000"/>
-              <w:insideH w:val="single" w:sz="2" w:space="0" w:color="000000"/>
-              <w:insideV w:val="single" w:sz="2" w:space="0" w:color="000000"/>
-            </w:tcBorders>
-            <w:shd w:fill="auto" w:val="clear"/>
-            <w:tcMar>
-              <w:left w:w="54" w:type="dxa"/>
-            </w:tcMar>
-          </w:tcPr>
-          <w:p>
-            <w:pPr>
-              <w:pStyle w:val="Contenidodelatabla"/>
-              <w:rPr/>
-            </w:pPr>
-            <w:r>
-              <w:rPr/>
-            </w:r>
-            <w:r/>
-          </w:p>
-        </w:tc>
-      </w:tr>
-      <w:tr>
-        <w:trPr/>
-        <w:tc>
-          <w:tcPr>
-            <w:tcW w:w="4986" w:type="dxa"/>
-            <w:tcBorders>
-              <w:left w:val="single" w:sz="2" w:space="0" w:color="000000"/>
-              <w:bottom w:val="single" w:sz="2" w:space="0" w:color="000000"/>
-              <w:insideH w:val="single" w:sz="2" w:space="0" w:color="000000"/>
-            </w:tcBorders>
-            <w:shd w:fill="auto" w:val="clear"/>
-            <w:tcMar>
-              <w:left w:w="54" w:type="dxa"/>
-            </w:tcMar>
-          </w:tcPr>
-          <w:p>
-            <w:pPr>
-              <w:pStyle w:val="Contenidodelatabla"/>
-              <w:rPr/>
-            </w:pPr>
-            <w:r>
-              <w:rPr/>
-              <w:t>Estímulo</w:t>
-            </w:r>
-            <w:r/>
-          </w:p>
-        </w:tc>
-        <w:tc>
-          <w:tcPr>
-            <w:tcW w:w="4986" w:type="dxa"/>
-            <w:tcBorders>
-              <w:left w:val="single" w:sz="2" w:space="0" w:color="000000"/>
-              <w:bottom w:val="single" w:sz="2" w:space="0" w:color="000000"/>
-              <w:right w:val="single" w:sz="2" w:space="0" w:color="000000"/>
-              <w:insideH w:val="single" w:sz="2" w:space="0" w:color="000000"/>
-              <w:insideV w:val="single" w:sz="2" w:space="0" w:color="000000"/>
-            </w:tcBorders>
-            <w:shd w:fill="auto" w:val="clear"/>
-            <w:tcMar>
-              <w:left w:w="54" w:type="dxa"/>
-            </w:tcMar>
-          </w:tcPr>
-          <w:p>
-            <w:pPr>
-              <w:pStyle w:val="Contenidodelatabla"/>
-              <w:rPr/>
-            </w:pPr>
-            <w:r>
-              <w:rPr/>
-            </w:r>
-            <w:r/>
-          </w:p>
-        </w:tc>
-      </w:tr>
-      <w:tr>
-        <w:trPr/>
-        <w:tc>
-          <w:tcPr>
-            <w:tcW w:w="4986" w:type="dxa"/>
-            <w:tcBorders>
-              <w:left w:val="single" w:sz="2" w:space="0" w:color="000000"/>
-              <w:bottom w:val="single" w:sz="2" w:space="0" w:color="000000"/>
-              <w:insideH w:val="single" w:sz="2" w:space="0" w:color="000000"/>
-            </w:tcBorders>
-            <w:shd w:fill="auto" w:val="clear"/>
-            <w:tcMar>
-              <w:left w:w="54" w:type="dxa"/>
-            </w:tcMar>
-          </w:tcPr>
-          <w:p>
-            <w:pPr>
-              <w:pStyle w:val="Contenidodelatabla"/>
-              <w:rPr/>
-            </w:pPr>
-            <w:r>
-              <w:rPr/>
-              <w:t>Ambiente</w:t>
-            </w:r>
-            <w:r/>
-          </w:p>
-        </w:tc>
-        <w:tc>
-          <w:tcPr>
-            <w:tcW w:w="4986" w:type="dxa"/>
-            <w:tcBorders>
-              <w:left w:val="single" w:sz="2" w:space="0" w:color="000000"/>
-              <w:bottom w:val="single" w:sz="2" w:space="0" w:color="000000"/>
-              <w:right w:val="single" w:sz="2" w:space="0" w:color="000000"/>
-              <w:insideH w:val="single" w:sz="2" w:space="0" w:color="000000"/>
-              <w:insideV w:val="single" w:sz="2" w:space="0" w:color="000000"/>
-            </w:tcBorders>
-            <w:shd w:fill="auto" w:val="clear"/>
-            <w:tcMar>
-              <w:left w:w="54" w:type="dxa"/>
-            </w:tcMar>
-          </w:tcPr>
-          <w:p>
-            <w:pPr>
-              <w:pStyle w:val="Contenidodelatabla"/>
-              <w:rPr/>
-            </w:pPr>
-            <w:r>
-              <w:rPr/>
-            </w:r>
-            <w:r/>
-          </w:p>
-        </w:tc>
-      </w:tr>
-      <w:tr>
-        <w:trPr/>
-        <w:tc>
-          <w:tcPr>
-            <w:tcW w:w="4986" w:type="dxa"/>
-            <w:tcBorders>
-              <w:left w:val="single" w:sz="2" w:space="0" w:color="000000"/>
-              <w:bottom w:val="single" w:sz="2" w:space="0" w:color="000000"/>
-              <w:insideH w:val="single" w:sz="2" w:space="0" w:color="000000"/>
-            </w:tcBorders>
-            <w:shd w:fill="auto" w:val="clear"/>
-            <w:tcMar>
-              <w:left w:w="54" w:type="dxa"/>
-            </w:tcMar>
-          </w:tcPr>
-          <w:p>
-            <w:pPr>
-              <w:pStyle w:val="Contenidodelatabla"/>
-              <w:rPr/>
-            </w:pPr>
-            <w:r>
-              <w:rPr/>
-              <w:t>Medida esperada</w:t>
-            </w:r>
-            <w:r/>
-          </w:p>
-        </w:tc>
-        <w:tc>
-          <w:tcPr>
-            <w:tcW w:w="4986" w:type="dxa"/>
-            <w:tcBorders>
-              <w:left w:val="single" w:sz="2" w:space="0" w:color="000000"/>
-              <w:bottom w:val="single" w:sz="2" w:space="0" w:color="000000"/>
-              <w:right w:val="single" w:sz="2" w:space="0" w:color="000000"/>
-              <w:insideH w:val="single" w:sz="2" w:space="0" w:color="000000"/>
-              <w:insideV w:val="single" w:sz="2" w:space="0" w:color="000000"/>
-            </w:tcBorders>
-            <w:shd w:fill="auto" w:val="clear"/>
-            <w:tcMar>
-              <w:left w:w="54" w:type="dxa"/>
-            </w:tcMar>
-          </w:tcPr>
-          <w:p>
-            <w:pPr>
-              <w:pStyle w:val="Contenidodelatabla"/>
-              <w:rPr/>
-            </w:pPr>
-            <w:r>
-              <w:rPr/>
-            </w:r>
-            <w:r/>
-          </w:p>
-        </w:tc>
-      </w:tr>
-    </w:tbl>
-    <w:p>
-      <w:pPr>
-        <w:pStyle w:val="Normal"/>
-        <w:rPr/>
-      </w:pPr>
-      <w:r>
-        <w:rPr/>
-      </w:r>
-      <w:r/>
-    </w:p>
-    <w:p>
-      <w:pPr>
-        <w:pStyle w:val="Normal"/>
-        <w:rPr/>
-      </w:pPr>
-      <w:r>
-        <w:rPr/>
-        <w:t>Resumen de métricas</w:t>
       </w:r>
       <w:r/>
     </w:p>

</xml_diff>

<commit_message>
Seguridad básica + Implementación de servicios. Próximamente a ver si logro terminar la parte de persistencia.
</commit_message>
<xml_diff>
--- a/migraniareportdoctor.servicios/help/SAD.docx
+++ b/migraniareportdoctor.servicios/help/SAD.docx
@@ -55,11 +55,7 @@
       </w:pPr>
       <w:r>
         <w:rPr/>
-        <w:t xml:space="preserve">Experimento 1 Entrega </w:t>
-      </w:r>
-      <w:r>
-        <w:rPr/>
-        <w:t>2</w:t>
+        <w:t>Experimento 1 Entrega 2</w:t>
       </w:r>
       <w:r/>
     </w:p>
@@ -95,7 +91,7 @@
       <w:tblPr>
         <w:tblW w:w="9975" w:type="dxa"/>
         <w:jc w:val="left"/>
-        <w:tblInd w:w="53" w:type="dxa"/>
+        <w:tblInd w:w="50" w:type="dxa"/>
         <w:tblBorders>
           <w:top w:val="single" w:sz="2" w:space="0" w:color="000001"/>
           <w:left w:val="single" w:sz="2" w:space="0" w:color="000001"/>
@@ -104,7 +100,7 @@
         </w:tblBorders>
         <w:tblCellMar>
           <w:top w:w="55" w:type="dxa"/>
-          <w:left w:w="51" w:type="dxa"/>
+          <w:left w:w="48" w:type="dxa"/>
           <w:bottom w:w="55" w:type="dxa"/>
           <w:right w:w="55" w:type="dxa"/>
         </w:tblCellMar>
@@ -127,7 +123,7 @@
             </w:tcBorders>
             <w:shd w:fill="auto" w:val="clear"/>
             <w:tcMar>
-              <w:left w:w="51" w:type="dxa"/>
+              <w:left w:w="48" w:type="dxa"/>
             </w:tcMar>
           </w:tcPr>
           <w:p>
@@ -152,7 +148,7 @@
             </w:tcBorders>
             <w:shd w:fill="auto" w:val="clear"/>
             <w:tcMar>
-              <w:left w:w="51" w:type="dxa"/>
+              <w:left w:w="48" w:type="dxa"/>
             </w:tcMar>
           </w:tcPr>
           <w:p>
@@ -179,7 +175,7 @@
             </w:tcBorders>
             <w:shd w:fill="auto" w:val="clear"/>
             <w:tcMar>
-              <w:left w:w="51" w:type="dxa"/>
+              <w:left w:w="48" w:type="dxa"/>
             </w:tcMar>
           </w:tcPr>
           <w:p>
@@ -207,7 +203,7 @@
             </w:tcBorders>
             <w:shd w:fill="auto" w:val="clear"/>
             <w:tcMar>
-              <w:left w:w="51" w:type="dxa"/>
+              <w:left w:w="48" w:type="dxa"/>
             </w:tcMar>
           </w:tcPr>
           <w:p>
@@ -232,7 +228,7 @@
             </w:tcBorders>
             <w:shd w:fill="auto" w:val="clear"/>
             <w:tcMar>
-              <w:left w:w="51" w:type="dxa"/>
+              <w:left w:w="48" w:type="dxa"/>
             </w:tcMar>
           </w:tcPr>
           <w:p>
@@ -259,7 +255,7 @@
             </w:tcBorders>
             <w:shd w:fill="auto" w:val="clear"/>
             <w:tcMar>
-              <w:left w:w="51" w:type="dxa"/>
+              <w:left w:w="48" w:type="dxa"/>
             </w:tcMar>
           </w:tcPr>
           <w:p>
@@ -280,6 +276,107 @@
             <w:r>
               <w:rPr/>
               <w:t>.</w:t>
+            </w:r>
+            <w:r/>
+          </w:p>
+        </w:tc>
+      </w:tr>
+      <w:tr>
+        <w:trPr/>
+        <w:tc>
+          <w:tcPr>
+            <w:tcW w:w="734" w:type="dxa"/>
+            <w:tcBorders>
+              <w:left w:val="single" w:sz="2" w:space="0" w:color="000001"/>
+              <w:bottom w:val="single" w:sz="2" w:space="0" w:color="000001"/>
+              <w:insideH w:val="single" w:sz="2" w:space="0" w:color="000001"/>
+            </w:tcBorders>
+            <w:shd w:fill="auto" w:val="clear"/>
+            <w:tcMar>
+              <w:left w:w="48" w:type="dxa"/>
+            </w:tcMar>
+          </w:tcPr>
+          <w:p>
+            <w:pPr>
+              <w:pStyle w:val="Contenidodelatabla"/>
+              <w:rPr>
+                <w:sz w:val="24"/>
+                <w:sz w:val="24"/>
+                <w:szCs w:val="24"/>
+                <w:rFonts w:ascii="Liberation Serif" w:hAnsi="Liberation Serif" w:eastAsia="SimSun" w:cs="Mangal"/>
+                <w:color w:val="00000A"/>
+                <w:lang w:val="es-CO" w:eastAsia="zh-CN" w:bidi="hi-IN"/>
+              </w:rPr>
+            </w:pPr>
+            <w:r>
+              <w:rPr/>
+              <w:t>R02</w:t>
+            </w:r>
+            <w:r/>
+          </w:p>
+        </w:tc>
+        <w:tc>
+          <w:tcPr>
+            <w:tcW w:w="2835" w:type="dxa"/>
+            <w:tcBorders>
+              <w:left w:val="single" w:sz="2" w:space="0" w:color="000001"/>
+              <w:bottom w:val="single" w:sz="2" w:space="0" w:color="000001"/>
+              <w:insideH w:val="single" w:sz="2" w:space="0" w:color="000001"/>
+            </w:tcBorders>
+            <w:shd w:fill="auto" w:val="clear"/>
+            <w:tcMar>
+              <w:left w:w="48" w:type="dxa"/>
+            </w:tcMar>
+          </w:tcPr>
+          <w:p>
+            <w:pPr>
+              <w:pStyle w:val="Contenidodelatabla"/>
+              <w:rPr>
+                <w:sz w:val="24"/>
+                <w:sz w:val="24"/>
+                <w:szCs w:val="24"/>
+                <w:rFonts w:ascii="Liberation Serif" w:hAnsi="Liberation Serif" w:eastAsia="SimSun" w:cs="Mangal"/>
+                <w:color w:val="00000A"/>
+                <w:lang w:val="es-CO" w:eastAsia="zh-CN" w:bidi="hi-IN"/>
+              </w:rPr>
+            </w:pPr>
+            <w:r>
+              <w:rPr/>
+              <w:t>Restricción de desarrollo</w:t>
+            </w:r>
+            <w:r/>
+          </w:p>
+        </w:tc>
+        <w:tc>
+          <w:tcPr>
+            <w:tcW w:w="6406" w:type="dxa"/>
+            <w:tcBorders>
+              <w:left w:val="single" w:sz="2" w:space="0" w:color="000001"/>
+              <w:bottom w:val="single" w:sz="2" w:space="0" w:color="000001"/>
+              <w:right w:val="single" w:sz="2" w:space="0" w:color="000001"/>
+              <w:insideH w:val="single" w:sz="2" w:space="0" w:color="000001"/>
+              <w:insideV w:val="single" w:sz="2" w:space="0" w:color="000001"/>
+            </w:tcBorders>
+            <w:shd w:fill="auto" w:val="clear"/>
+            <w:tcMar>
+              <w:left w:w="48" w:type="dxa"/>
+            </w:tcMar>
+          </w:tcPr>
+          <w:p>
+            <w:pPr>
+              <w:pStyle w:val="Contenidodelatabla"/>
+              <w:rPr>
+                <w:sz w:val="24"/>
+                <w:sz w:val="24"/>
+                <w:szCs w:val="24"/>
+                <w:rFonts w:ascii="Liberation Serif" w:hAnsi="Liberation Serif" w:eastAsia="SimSun" w:cs="Mangal"/>
+                <w:color w:val="00000A"/>
+                <w:lang w:val="es-CO" w:eastAsia="zh-CN" w:bidi="hi-IN"/>
+              </w:rPr>
+            </w:pPr>
+            <w:r>
+              <w:rPr/>
+              <w:t>La información debe ser persistida usando JPA o MongoDB.</w:t>
             </w:r>
             <w:r/>
           </w:p>
@@ -383,8 +480,13 @@
       </w:pPr>
       <w:r>
         <w:rPr>
+          <w:rFonts w:eastAsia="SimSun" w:cs="Mangal"/>
           <w:b/>
           <w:bCs/>
+          <w:color w:val="00000A"/>
+          <w:sz w:val="24"/>
+          <w:szCs w:val="24"/>
+          <w:lang w:val="es-CO" w:eastAsia="zh-CN" w:bidi="hi-IN"/>
         </w:rPr>
       </w:r>
       <w:r/>
@@ -445,7 +547,7 @@
       <w:tblPr>
         <w:tblW w:w="9972" w:type="dxa"/>
         <w:jc w:val="left"/>
-        <w:tblInd w:w="53" w:type="dxa"/>
+        <w:tblInd w:w="50" w:type="dxa"/>
         <w:tblBorders>
           <w:top w:val="single" w:sz="2" w:space="0" w:color="000001"/>
           <w:left w:val="single" w:sz="2" w:space="0" w:color="000001"/>
@@ -454,7 +556,7 @@
         </w:tblBorders>
         <w:tblCellMar>
           <w:top w:w="55" w:type="dxa"/>
-          <w:left w:w="51" w:type="dxa"/>
+          <w:left w:w="48" w:type="dxa"/>
           <w:bottom w:w="55" w:type="dxa"/>
           <w:right w:w="55" w:type="dxa"/>
         </w:tblCellMar>
@@ -476,7 +578,7 @@
             </w:tcBorders>
             <w:shd w:fill="auto" w:val="clear"/>
             <w:tcMar>
-              <w:left w:w="51" w:type="dxa"/>
+              <w:left w:w="48" w:type="dxa"/>
             </w:tcMar>
           </w:tcPr>
           <w:p>
@@ -517,7 +619,7 @@
             </w:tcBorders>
             <w:shd w:fill="auto" w:val="clear"/>
             <w:tcMar>
-              <w:left w:w="51" w:type="dxa"/>
+              <w:left w:w="48" w:type="dxa"/>
             </w:tcMar>
           </w:tcPr>
           <w:p>
@@ -559,7 +661,7 @@
             </w:tcBorders>
             <w:shd w:fill="auto" w:val="clear"/>
             <w:tcMar>
-              <w:left w:w="51" w:type="dxa"/>
+              <w:left w:w="48" w:type="dxa"/>
             </w:tcMar>
           </w:tcPr>
           <w:p>
@@ -586,7 +688,7 @@
             </w:tcBorders>
             <w:shd w:fill="auto" w:val="clear"/>
             <w:tcMar>
-              <w:left w:w="51" w:type="dxa"/>
+              <w:left w:w="48" w:type="dxa"/>
             </w:tcMar>
           </w:tcPr>
           <w:p>
@@ -622,7 +724,7 @@
             </w:tcBorders>
             <w:shd w:fill="auto" w:val="clear"/>
             <w:tcMar>
-              <w:left w:w="51" w:type="dxa"/>
+              <w:left w:w="48" w:type="dxa"/>
             </w:tcMar>
           </w:tcPr>
           <w:p>
@@ -663,7 +765,7 @@
             </w:tcBorders>
             <w:shd w:fill="auto" w:val="clear"/>
             <w:tcMar>
-              <w:left w:w="51" w:type="dxa"/>
+              <w:left w:w="48" w:type="dxa"/>
             </w:tcMar>
           </w:tcPr>
           <w:p>
@@ -690,7 +792,7 @@
             </w:tcBorders>
             <w:shd w:fill="auto" w:val="clear"/>
             <w:tcMar>
-              <w:left w:w="51" w:type="dxa"/>
+              <w:left w:w="48" w:type="dxa"/>
             </w:tcMar>
           </w:tcPr>
           <w:p>
@@ -731,7 +833,7 @@
             </w:tcBorders>
             <w:shd w:fill="auto" w:val="clear"/>
             <w:tcMar>
-              <w:left w:w="51" w:type="dxa"/>
+              <w:left w:w="48" w:type="dxa"/>
             </w:tcMar>
           </w:tcPr>
           <w:p>
@@ -759,7 +861,7 @@
             </w:tcBorders>
             <w:shd w:fill="auto" w:val="clear"/>
             <w:tcMar>
-              <w:left w:w="51" w:type="dxa"/>
+              <w:left w:w="48" w:type="dxa"/>
             </w:tcMar>
           </w:tcPr>
           <w:p>
@@ -800,7 +902,7 @@
             </w:tcBorders>
             <w:shd w:fill="auto" w:val="clear"/>
             <w:tcMar>
-              <w:left w:w="51" w:type="dxa"/>
+              <w:left w:w="48" w:type="dxa"/>
             </w:tcMar>
           </w:tcPr>
           <w:p>
@@ -828,7 +930,7 @@
             </w:tcBorders>
             <w:shd w:fill="auto" w:val="clear"/>
             <w:tcMar>
-              <w:left w:w="51" w:type="dxa"/>
+              <w:left w:w="48" w:type="dxa"/>
             </w:tcMar>
           </w:tcPr>
           <w:p>
@@ -869,7 +971,7 @@
             </w:tcBorders>
             <w:shd w:fill="auto" w:val="clear"/>
             <w:tcMar>
-              <w:left w:w="51" w:type="dxa"/>
+              <w:left w:w="48" w:type="dxa"/>
             </w:tcMar>
           </w:tcPr>
           <w:p>
@@ -926,7 +1028,7 @@
       <w:tblPr>
         <w:tblW w:w="9972" w:type="dxa"/>
         <w:jc w:val="left"/>
-        <w:tblInd w:w="53" w:type="dxa"/>
+        <w:tblInd w:w="50" w:type="dxa"/>
         <w:tblBorders>
           <w:top w:val="single" w:sz="2" w:space="0" w:color="000001"/>
           <w:left w:val="single" w:sz="2" w:space="0" w:color="000001"/>
@@ -935,7 +1037,7 @@
         </w:tblBorders>
         <w:tblCellMar>
           <w:top w:w="55" w:type="dxa"/>
-          <w:left w:w="51" w:type="dxa"/>
+          <w:left w:w="48" w:type="dxa"/>
           <w:bottom w:w="55" w:type="dxa"/>
           <w:right w:w="55" w:type="dxa"/>
         </w:tblCellMar>
@@ -957,7 +1059,7 @@
             </w:tcBorders>
             <w:shd w:fill="auto" w:val="clear"/>
             <w:tcMar>
-              <w:left w:w="51" w:type="dxa"/>
+              <w:left w:w="48" w:type="dxa"/>
             </w:tcMar>
           </w:tcPr>
           <w:p>
@@ -998,7 +1100,7 @@
             </w:tcBorders>
             <w:shd w:fill="auto" w:val="clear"/>
             <w:tcMar>
-              <w:left w:w="51" w:type="dxa"/>
+              <w:left w:w="48" w:type="dxa"/>
             </w:tcMar>
           </w:tcPr>
           <w:p>
@@ -1040,7 +1142,7 @@
             </w:tcBorders>
             <w:shd w:fill="auto" w:val="clear"/>
             <w:tcMar>
-              <w:left w:w="51" w:type="dxa"/>
+              <w:left w:w="48" w:type="dxa"/>
             </w:tcMar>
           </w:tcPr>
           <w:p>
@@ -1081,7 +1183,7 @@
             </w:tcBorders>
             <w:shd w:fill="auto" w:val="clear"/>
             <w:tcMar>
-              <w:left w:w="51" w:type="dxa"/>
+              <w:left w:w="48" w:type="dxa"/>
             </w:tcMar>
           </w:tcPr>
           <w:p>
@@ -1123,7 +1225,7 @@
             </w:tcBorders>
             <w:shd w:fill="auto" w:val="clear"/>
             <w:tcMar>
-              <w:left w:w="51" w:type="dxa"/>
+              <w:left w:w="48" w:type="dxa"/>
             </w:tcMar>
           </w:tcPr>
           <w:p>
@@ -1164,7 +1266,7 @@
             </w:tcBorders>
             <w:shd w:fill="auto" w:val="clear"/>
             <w:tcMar>
-              <w:left w:w="51" w:type="dxa"/>
+              <w:left w:w="48" w:type="dxa"/>
             </w:tcMar>
           </w:tcPr>
           <w:p>
@@ -1191,7 +1293,7 @@
             </w:tcBorders>
             <w:shd w:fill="auto" w:val="clear"/>
             <w:tcMar>
-              <w:left w:w="51" w:type="dxa"/>
+              <w:left w:w="48" w:type="dxa"/>
             </w:tcMar>
           </w:tcPr>
           <w:p>
@@ -1232,7 +1334,7 @@
             </w:tcBorders>
             <w:shd w:fill="auto" w:val="clear"/>
             <w:tcMar>
-              <w:left w:w="51" w:type="dxa"/>
+              <w:left w:w="48" w:type="dxa"/>
             </w:tcMar>
           </w:tcPr>
           <w:p>
@@ -1260,7 +1362,7 @@
             </w:tcBorders>
             <w:shd w:fill="auto" w:val="clear"/>
             <w:tcMar>
-              <w:left w:w="51" w:type="dxa"/>
+              <w:left w:w="48" w:type="dxa"/>
             </w:tcMar>
           </w:tcPr>
           <w:p>
@@ -1301,7 +1403,7 @@
             </w:tcBorders>
             <w:shd w:fill="auto" w:val="clear"/>
             <w:tcMar>
-              <w:left w:w="51" w:type="dxa"/>
+              <w:left w:w="48" w:type="dxa"/>
             </w:tcMar>
           </w:tcPr>
           <w:p>
@@ -1329,7 +1431,7 @@
             </w:tcBorders>
             <w:shd w:fill="auto" w:val="clear"/>
             <w:tcMar>
-              <w:left w:w="51" w:type="dxa"/>
+              <w:left w:w="48" w:type="dxa"/>
             </w:tcMar>
           </w:tcPr>
           <w:p>
@@ -1370,7 +1472,7 @@
             </w:tcBorders>
             <w:shd w:fill="auto" w:val="clear"/>
             <w:tcMar>
-              <w:left w:w="51" w:type="dxa"/>
+              <w:left w:w="48" w:type="dxa"/>
             </w:tcMar>
           </w:tcPr>
           <w:p>
@@ -1389,6 +1491,514 @@
     <w:p>
       <w:pPr>
         <w:pStyle w:val="Normal"/>
+      </w:pPr>
+      <w:r>
+        <w:rPr/>
+      </w:r>
+      <w:r/>
+    </w:p>
+    <w:p>
+      <w:pPr>
+        <w:pStyle w:val="Normal"/>
+        <w:rPr>
+          <w:sz w:val="24"/>
+          <w:sz w:val="24"/>
+          <w:szCs w:val="24"/>
+          <w:rFonts w:ascii="Liberation Serif" w:hAnsi="Liberation Serif" w:eastAsia="SimSun" w:cs="Mangal"/>
+          <w:color w:val="00000A"/>
+          <w:lang w:val="es-CO" w:eastAsia="zh-CN" w:bidi="hi-IN"/>
+        </w:rPr>
+      </w:pPr>
+      <w:r>
+        <w:rPr/>
+        <w:t>3</w:t>
+      </w:r>
+      <w:r/>
+    </w:p>
+    <w:p>
+      <w:pPr>
+        <w:pStyle w:val="Normal"/>
+        <w:rPr>
+          <w:sz w:val="24"/>
+          <w:sz w:val="24"/>
+          <w:szCs w:val="24"/>
+          <w:rFonts w:ascii="Liberation Serif" w:hAnsi="Liberation Serif" w:eastAsia="SimSun" w:cs="Mangal"/>
+          <w:color w:val="00000A"/>
+          <w:lang w:val="es-CO" w:eastAsia="zh-CN" w:bidi="hi-IN"/>
+        </w:rPr>
+      </w:pPr>
+      <w:r>
+        <w:rPr/>
+      </w:r>
+      <w:r/>
+    </w:p>
+    <w:tbl>
+      <w:tblPr>
+        <w:tblW w:w="9972" w:type="dxa"/>
+        <w:jc w:val="left"/>
+        <w:tblInd w:w="55" w:type="dxa"/>
+        <w:tblBorders>
+          <w:top w:val="single" w:sz="2" w:space="0" w:color="000000"/>
+          <w:left w:val="single" w:sz="2" w:space="0" w:color="000000"/>
+          <w:bottom w:val="single" w:sz="2" w:space="0" w:color="000000"/>
+          <w:insideH w:val="single" w:sz="2" w:space="0" w:color="000000"/>
+        </w:tblBorders>
+        <w:tblCellMar>
+          <w:top w:w="55" w:type="dxa"/>
+          <w:left w:w="54" w:type="dxa"/>
+          <w:bottom w:w="55" w:type="dxa"/>
+          <w:right w:w="55" w:type="dxa"/>
+        </w:tblCellMar>
+      </w:tblPr>
+      <w:tblGrid>
+        <w:gridCol w:w="4986"/>
+        <w:gridCol w:w="4986"/>
+      </w:tblGrid>
+      <w:tr>
+        <w:trPr/>
+        <w:tc>
+          <w:tcPr>
+            <w:tcW w:w="4986" w:type="dxa"/>
+            <w:tcBorders>
+              <w:top w:val="single" w:sz="2" w:space="0" w:color="000000"/>
+              <w:left w:val="single" w:sz="2" w:space="0" w:color="000000"/>
+              <w:bottom w:val="single" w:sz="2" w:space="0" w:color="000000"/>
+              <w:insideH w:val="single" w:sz="2" w:space="0" w:color="000000"/>
+            </w:tcBorders>
+            <w:shd w:fill="auto" w:val="clear"/>
+            <w:tcMar>
+              <w:left w:w="54" w:type="dxa"/>
+            </w:tcMar>
+          </w:tcPr>
+          <w:p>
+            <w:pPr>
+              <w:pStyle w:val="Contenidodelatabla"/>
+              <w:rPr>
+                <w:sz w:val="24"/>
+                <w:b/>
+                <w:sz w:val="24"/>
+                <w:b/>
+                <w:szCs w:val="24"/>
+                <w:bCs/>
+                <w:rFonts w:ascii="Liberation Serif" w:hAnsi="Liberation Serif" w:eastAsia="SimSun" w:cs="Mangal"/>
+                <w:color w:val="00000A"/>
+                <w:lang w:val="es-CO" w:eastAsia="zh-CN" w:bidi="hi-IN"/>
+              </w:rPr>
+            </w:pPr>
+            <w:r>
+              <w:rPr>
+                <w:b/>
+                <w:bCs/>
+              </w:rPr>
+              <w:t>Identificador</w:t>
+            </w:r>
+            <w:r/>
+          </w:p>
+        </w:tc>
+        <w:tc>
+          <w:tcPr>
+            <w:tcW w:w="4986" w:type="dxa"/>
+            <w:tcBorders>
+              <w:top w:val="single" w:sz="2" w:space="0" w:color="000000"/>
+              <w:left w:val="single" w:sz="2" w:space="0" w:color="000000"/>
+              <w:bottom w:val="single" w:sz="2" w:space="0" w:color="000000"/>
+              <w:right w:val="single" w:sz="2" w:space="0" w:color="000000"/>
+              <w:insideH w:val="single" w:sz="2" w:space="0" w:color="000000"/>
+              <w:insideV w:val="single" w:sz="2" w:space="0" w:color="000000"/>
+            </w:tcBorders>
+            <w:shd w:fill="auto" w:val="clear"/>
+            <w:tcMar>
+              <w:left w:w="54" w:type="dxa"/>
+            </w:tcMar>
+          </w:tcPr>
+          <w:p>
+            <w:pPr>
+              <w:pStyle w:val="Contenidodelatabla"/>
+              <w:rPr>
+                <w:sz w:val="24"/>
+                <w:b/>
+                <w:sz w:val="24"/>
+                <w:b/>
+                <w:szCs w:val="24"/>
+                <w:bCs/>
+                <w:rFonts w:ascii="Liberation Serif" w:hAnsi="Liberation Serif" w:eastAsia="SimSun" w:cs="Mangal"/>
+                <w:color w:val="00000A"/>
+                <w:lang w:val="es-CO" w:eastAsia="zh-CN" w:bidi="hi-IN"/>
+              </w:rPr>
+            </w:pPr>
+            <w:r>
+              <w:rPr>
+                <w:b/>
+                <w:bCs/>
+              </w:rPr>
+              <w:t>Prioridad</w:t>
+            </w:r>
+            <w:r/>
+          </w:p>
+        </w:tc>
+      </w:tr>
+      <w:tr>
+        <w:trPr/>
+        <w:tc>
+          <w:tcPr>
+            <w:tcW w:w="4986" w:type="dxa"/>
+            <w:tcBorders>
+              <w:left w:val="single" w:sz="2" w:space="0" w:color="000000"/>
+              <w:bottom w:val="single" w:sz="2" w:space="0" w:color="000000"/>
+              <w:insideH w:val="single" w:sz="2" w:space="0" w:color="000000"/>
+            </w:tcBorders>
+            <w:shd w:fill="auto" w:val="clear"/>
+            <w:tcMar>
+              <w:left w:w="54" w:type="dxa"/>
+            </w:tcMar>
+          </w:tcPr>
+          <w:p>
+            <w:pPr>
+              <w:pStyle w:val="Contenidodelatabla"/>
+              <w:rPr>
+                <w:sz w:val="24"/>
+                <w:sz w:val="24"/>
+                <w:szCs w:val="24"/>
+                <w:rFonts w:ascii="Liberation Serif" w:hAnsi="Liberation Serif" w:eastAsia="SimSun" w:cs="Mangal"/>
+                <w:color w:val="00000A"/>
+                <w:lang w:val="es-CO" w:eastAsia="zh-CN" w:bidi="hi-IN"/>
+              </w:rPr>
+            </w:pPr>
+            <w:r>
+              <w:rPr/>
+              <w:t>A03</w:t>
+            </w:r>
+            <w:r/>
+          </w:p>
+        </w:tc>
+        <w:tc>
+          <w:tcPr>
+            <w:tcW w:w="4986" w:type="dxa"/>
+            <w:tcBorders>
+              <w:left w:val="single" w:sz="2" w:space="0" w:color="000000"/>
+              <w:bottom w:val="single" w:sz="2" w:space="0" w:color="000000"/>
+              <w:right w:val="single" w:sz="2" w:space="0" w:color="000000"/>
+              <w:insideH w:val="single" w:sz="2" w:space="0" w:color="000000"/>
+              <w:insideV w:val="single" w:sz="2" w:space="0" w:color="000000"/>
+            </w:tcBorders>
+            <w:shd w:fill="auto" w:val="clear"/>
+            <w:tcMar>
+              <w:left w:w="54" w:type="dxa"/>
+            </w:tcMar>
+          </w:tcPr>
+          <w:p>
+            <w:pPr>
+              <w:pStyle w:val="Contenidodelatabla"/>
+              <w:rPr>
+                <w:sz w:val="24"/>
+                <w:sz w:val="24"/>
+                <w:szCs w:val="24"/>
+                <w:rFonts w:ascii="Liberation Serif" w:hAnsi="Liberation Serif" w:eastAsia="SimSun" w:cs="Mangal"/>
+                <w:color w:val="00000A"/>
+                <w:lang w:val="es-CO" w:eastAsia="zh-CN" w:bidi="hi-IN"/>
+              </w:rPr>
+            </w:pPr>
+            <w:r>
+              <w:rPr/>
+              <w:t>Alta</w:t>
+            </w:r>
+            <w:r/>
+          </w:p>
+        </w:tc>
+      </w:tr>
+      <w:tr>
+        <w:trPr/>
+        <w:tc>
+          <w:tcPr>
+            <w:tcW w:w="4986" w:type="dxa"/>
+            <w:tcBorders>
+              <w:left w:val="single" w:sz="2" w:space="0" w:color="000000"/>
+              <w:bottom w:val="single" w:sz="2" w:space="0" w:color="000000"/>
+              <w:insideH w:val="single" w:sz="2" w:space="0" w:color="000000"/>
+            </w:tcBorders>
+            <w:shd w:fill="auto" w:val="clear"/>
+            <w:tcMar>
+              <w:left w:w="54" w:type="dxa"/>
+            </w:tcMar>
+          </w:tcPr>
+          <w:p>
+            <w:pPr>
+              <w:pStyle w:val="Contenidodelatabla"/>
+              <w:rPr>
+                <w:sz w:val="24"/>
+                <w:b/>
+                <w:sz w:val="24"/>
+                <w:b/>
+                <w:szCs w:val="24"/>
+                <w:bCs/>
+                <w:rFonts w:ascii="Liberation Serif" w:hAnsi="Liberation Serif" w:eastAsia="SimSun" w:cs="Mangal"/>
+                <w:color w:val="00000A"/>
+                <w:lang w:val="es-CO" w:eastAsia="zh-CN" w:bidi="hi-IN"/>
+              </w:rPr>
+            </w:pPr>
+            <w:r>
+              <w:rPr>
+                <w:b/>
+                <w:bCs/>
+              </w:rPr>
+              <w:t>Fuente</w:t>
+            </w:r>
+            <w:r/>
+          </w:p>
+        </w:tc>
+        <w:tc>
+          <w:tcPr>
+            <w:tcW w:w="4986" w:type="dxa"/>
+            <w:tcBorders>
+              <w:left w:val="single" w:sz="2" w:space="0" w:color="000000"/>
+              <w:bottom w:val="single" w:sz="2" w:space="0" w:color="000000"/>
+              <w:right w:val="single" w:sz="2" w:space="0" w:color="000000"/>
+              <w:insideH w:val="single" w:sz="2" w:space="0" w:color="000000"/>
+              <w:insideV w:val="single" w:sz="2" w:space="0" w:color="000000"/>
+            </w:tcBorders>
+            <w:shd w:fill="auto" w:val="clear"/>
+            <w:tcMar>
+              <w:left w:w="54" w:type="dxa"/>
+            </w:tcMar>
+          </w:tcPr>
+          <w:p>
+            <w:pPr>
+              <w:pStyle w:val="Contenidodelatabla"/>
+            </w:pPr>
+            <w:r>
+              <w:rPr/>
+            </w:r>
+            <w:r/>
+          </w:p>
+        </w:tc>
+      </w:tr>
+      <w:tr>
+        <w:trPr/>
+        <w:tc>
+          <w:tcPr>
+            <w:tcW w:w="4986" w:type="dxa"/>
+            <w:tcBorders>
+              <w:left w:val="single" w:sz="2" w:space="0" w:color="000000"/>
+              <w:bottom w:val="single" w:sz="2" w:space="0" w:color="000000"/>
+              <w:insideH w:val="single" w:sz="2" w:space="0" w:color="000000"/>
+            </w:tcBorders>
+            <w:shd w:fill="auto" w:val="clear"/>
+            <w:tcMar>
+              <w:left w:w="54" w:type="dxa"/>
+            </w:tcMar>
+          </w:tcPr>
+          <w:p>
+            <w:pPr>
+              <w:pStyle w:val="Contenidodelatabla"/>
+              <w:rPr>
+                <w:sz w:val="24"/>
+                <w:b/>
+                <w:sz w:val="24"/>
+                <w:b/>
+                <w:szCs w:val="24"/>
+                <w:bCs/>
+                <w:rFonts w:ascii="Liberation Serif" w:hAnsi="Liberation Serif" w:eastAsia="SimSun" w:cs="Mangal"/>
+                <w:color w:val="00000A"/>
+                <w:lang w:val="es-CO" w:eastAsia="zh-CN" w:bidi="hi-IN"/>
+              </w:rPr>
+            </w:pPr>
+            <w:r>
+              <w:rPr>
+                <w:b/>
+                <w:bCs/>
+              </w:rPr>
+              <w:t>Estímulo</w:t>
+            </w:r>
+            <w:r/>
+          </w:p>
+        </w:tc>
+        <w:tc>
+          <w:tcPr>
+            <w:tcW w:w="4986" w:type="dxa"/>
+            <w:tcBorders>
+              <w:left w:val="single" w:sz="2" w:space="0" w:color="000000"/>
+              <w:bottom w:val="single" w:sz="2" w:space="0" w:color="000000"/>
+              <w:right w:val="single" w:sz="2" w:space="0" w:color="000000"/>
+              <w:insideH w:val="single" w:sz="2" w:space="0" w:color="000000"/>
+              <w:insideV w:val="single" w:sz="2" w:space="0" w:color="000000"/>
+            </w:tcBorders>
+            <w:shd w:fill="auto" w:val="clear"/>
+            <w:tcMar>
+              <w:left w:w="54" w:type="dxa"/>
+            </w:tcMar>
+          </w:tcPr>
+          <w:p>
+            <w:pPr>
+              <w:pStyle w:val="Contenidodelatabla"/>
+            </w:pPr>
+            <w:r>
+              <w:rPr/>
+            </w:r>
+            <w:r/>
+          </w:p>
+        </w:tc>
+      </w:tr>
+      <w:tr>
+        <w:trPr/>
+        <w:tc>
+          <w:tcPr>
+            <w:tcW w:w="4986" w:type="dxa"/>
+            <w:tcBorders>
+              <w:left w:val="single" w:sz="2" w:space="0" w:color="000000"/>
+              <w:bottom w:val="single" w:sz="2" w:space="0" w:color="000000"/>
+              <w:insideH w:val="single" w:sz="2" w:space="0" w:color="000000"/>
+            </w:tcBorders>
+            <w:shd w:fill="auto" w:val="clear"/>
+            <w:tcMar>
+              <w:left w:w="54" w:type="dxa"/>
+            </w:tcMar>
+          </w:tcPr>
+          <w:p>
+            <w:pPr>
+              <w:pStyle w:val="Contenidodelatabla"/>
+              <w:rPr>
+                <w:sz w:val="24"/>
+                <w:b/>
+                <w:sz w:val="24"/>
+                <w:b/>
+                <w:szCs w:val="24"/>
+                <w:bCs/>
+                <w:rFonts w:ascii="Liberation Serif" w:hAnsi="Liberation Serif" w:eastAsia="SimSun" w:cs="Mangal"/>
+                <w:color w:val="00000A"/>
+                <w:lang w:val="es-CO" w:eastAsia="zh-CN" w:bidi="hi-IN"/>
+              </w:rPr>
+            </w:pPr>
+            <w:r>
+              <w:rPr>
+                <w:b/>
+                <w:bCs/>
+              </w:rPr>
+              <w:t>Ambiente</w:t>
+            </w:r>
+            <w:r/>
+          </w:p>
+        </w:tc>
+        <w:tc>
+          <w:tcPr>
+            <w:tcW w:w="4986" w:type="dxa"/>
+            <w:tcBorders>
+              <w:left w:val="single" w:sz="2" w:space="0" w:color="000000"/>
+              <w:bottom w:val="single" w:sz="2" w:space="0" w:color="000000"/>
+              <w:right w:val="single" w:sz="2" w:space="0" w:color="000000"/>
+              <w:insideH w:val="single" w:sz="2" w:space="0" w:color="000000"/>
+              <w:insideV w:val="single" w:sz="2" w:space="0" w:color="000000"/>
+            </w:tcBorders>
+            <w:shd w:fill="auto" w:val="clear"/>
+            <w:tcMar>
+              <w:left w:w="54" w:type="dxa"/>
+            </w:tcMar>
+          </w:tcPr>
+          <w:p>
+            <w:pPr>
+              <w:pStyle w:val="Contenidodelatabla"/>
+            </w:pPr>
+            <w:r>
+              <w:rPr/>
+            </w:r>
+            <w:r/>
+          </w:p>
+        </w:tc>
+      </w:tr>
+      <w:tr>
+        <w:trPr/>
+        <w:tc>
+          <w:tcPr>
+            <w:tcW w:w="4986" w:type="dxa"/>
+            <w:tcBorders>
+              <w:left w:val="single" w:sz="2" w:space="0" w:color="000000"/>
+              <w:bottom w:val="single" w:sz="2" w:space="0" w:color="000000"/>
+              <w:insideH w:val="single" w:sz="2" w:space="0" w:color="000000"/>
+            </w:tcBorders>
+            <w:shd w:fill="auto" w:val="clear"/>
+            <w:tcMar>
+              <w:left w:w="54" w:type="dxa"/>
+            </w:tcMar>
+          </w:tcPr>
+          <w:p>
+            <w:pPr>
+              <w:pStyle w:val="Contenidodelatabla"/>
+              <w:rPr>
+                <w:sz w:val="24"/>
+                <w:b/>
+                <w:sz w:val="24"/>
+                <w:b/>
+                <w:szCs w:val="24"/>
+                <w:bCs/>
+                <w:rFonts w:ascii="Liberation Serif" w:hAnsi="Liberation Serif" w:eastAsia="SimSun" w:cs="Mangal"/>
+                <w:color w:val="00000A"/>
+                <w:lang w:val="es-CO" w:eastAsia="zh-CN" w:bidi="hi-IN"/>
+              </w:rPr>
+            </w:pPr>
+            <w:r>
+              <w:rPr>
+                <w:b/>
+                <w:bCs/>
+              </w:rPr>
+              <w:t>Medida esperada</w:t>
+            </w:r>
+            <w:r/>
+          </w:p>
+        </w:tc>
+        <w:tc>
+          <w:tcPr>
+            <w:tcW w:w="4986" w:type="dxa"/>
+            <w:tcBorders>
+              <w:left w:val="single" w:sz="2" w:space="0" w:color="000000"/>
+              <w:bottom w:val="single" w:sz="2" w:space="0" w:color="000000"/>
+              <w:right w:val="single" w:sz="2" w:space="0" w:color="000000"/>
+              <w:insideH w:val="single" w:sz="2" w:space="0" w:color="000000"/>
+              <w:insideV w:val="single" w:sz="2" w:space="0" w:color="000000"/>
+            </w:tcBorders>
+            <w:shd w:fill="auto" w:val="clear"/>
+            <w:tcMar>
+              <w:left w:w="54" w:type="dxa"/>
+            </w:tcMar>
+          </w:tcPr>
+          <w:p>
+            <w:pPr>
+              <w:pStyle w:val="Contenidodelatabla"/>
+            </w:pPr>
+            <w:r>
+              <w:rPr/>
+            </w:r>
+            <w:r/>
+          </w:p>
+        </w:tc>
+      </w:tr>
+    </w:tbl>
+    <w:p>
+      <w:pPr>
+        <w:pStyle w:val="Normal"/>
+        <w:rPr>
+          <w:sz w:val="24"/>
+          <w:sz w:val="24"/>
+          <w:szCs w:val="24"/>
+          <w:rFonts w:ascii="Liberation Serif" w:hAnsi="Liberation Serif" w:eastAsia="SimSun" w:cs="Mangal"/>
+          <w:color w:val="00000A"/>
+          <w:lang w:val="es-CO" w:eastAsia="zh-CN" w:bidi="hi-IN"/>
+        </w:rPr>
+      </w:pPr>
+      <w:r>
+        <w:rPr/>
+      </w:r>
+      <w:r/>
+    </w:p>
+    <w:p>
+      <w:pPr>
+        <w:pStyle w:val="Normal"/>
+        <w:rPr>
+          <w:sz w:val="24"/>
+          <w:sz w:val="24"/>
+          <w:szCs w:val="24"/>
+          <w:rFonts w:ascii="Liberation Serif" w:hAnsi="Liberation Serif" w:eastAsia="SimSun" w:cs="Mangal"/>
+          <w:color w:val="00000A"/>
+          <w:lang w:val="es-CO" w:eastAsia="zh-CN" w:bidi="hi-IN"/>
+        </w:rPr>
       </w:pPr>
       <w:r>
         <w:rPr/>
@@ -1436,8 +2046,13 @@
       </w:pPr>
       <w:r>
         <w:rPr>
+          <w:rFonts w:eastAsia="SimSun" w:cs="Mangal"/>
           <w:b/>
           <w:bCs/>
+          <w:color w:val="00000A"/>
+          <w:sz w:val="24"/>
+          <w:szCs w:val="24"/>
+          <w:lang w:val="es-CO" w:eastAsia="zh-CN" w:bidi="hi-IN"/>
         </w:rPr>
       </w:r>
       <w:r/>
@@ -1446,41 +2061,41 @@
       <w:tblPr>
         <w:tblW w:w="9975" w:type="dxa"/>
         <w:jc w:val="left"/>
-        <w:tblInd w:w="55" w:type="dxa"/>
+        <w:tblInd w:w="53" w:type="dxa"/>
         <w:tblBorders>
-          <w:top w:val="single" w:sz="2" w:space="0" w:color="000000"/>
-          <w:left w:val="single" w:sz="2" w:space="0" w:color="000000"/>
-          <w:bottom w:val="single" w:sz="2" w:space="0" w:color="000000"/>
-          <w:insideH w:val="single" w:sz="2" w:space="0" w:color="000000"/>
+          <w:top w:val="single" w:sz="2" w:space="0" w:color="000001"/>
+          <w:left w:val="single" w:sz="2" w:space="0" w:color="000001"/>
+          <w:bottom w:val="single" w:sz="2" w:space="0" w:color="000001"/>
+          <w:insideH w:val="single" w:sz="2" w:space="0" w:color="000001"/>
         </w:tblBorders>
         <w:tblCellMar>
           <w:top w:w="55" w:type="dxa"/>
-          <w:left w:w="54" w:type="dxa"/>
+          <w:left w:w="51" w:type="dxa"/>
           <w:bottom w:w="55" w:type="dxa"/>
           <w:right w:w="55" w:type="dxa"/>
         </w:tblCellMar>
       </w:tblPr>
       <w:tblGrid>
-        <w:gridCol w:w="1530"/>
-        <w:gridCol w:w="1425"/>
-        <w:gridCol w:w="4755"/>
-        <w:gridCol w:w="1080"/>
-        <w:gridCol w:w="1185"/>
+        <w:gridCol w:w="1529"/>
+        <w:gridCol w:w="1424"/>
+        <w:gridCol w:w="4754"/>
+        <w:gridCol w:w="1079"/>
+        <w:gridCol w:w="1189"/>
       </w:tblGrid>
       <w:tr>
         <w:trPr/>
         <w:tc>
           <w:tcPr>
-            <w:tcW w:w="1530" w:type="dxa"/>
-            <w:tcBorders>
-              <w:top w:val="single" w:sz="2" w:space="0" w:color="000000"/>
-              <w:left w:val="single" w:sz="2" w:space="0" w:color="000000"/>
-              <w:bottom w:val="single" w:sz="2" w:space="0" w:color="000000"/>
-              <w:insideH w:val="single" w:sz="2" w:space="0" w:color="000000"/>
-            </w:tcBorders>
-            <w:shd w:fill="auto" w:val="clear"/>
-            <w:tcMar>
-              <w:left w:w="54" w:type="dxa"/>
+            <w:tcW w:w="1529" w:type="dxa"/>
+            <w:tcBorders>
+              <w:top w:val="single" w:sz="2" w:space="0" w:color="000001"/>
+              <w:left w:val="single" w:sz="2" w:space="0" w:color="000001"/>
+              <w:bottom w:val="single" w:sz="2" w:space="0" w:color="000001"/>
+              <w:insideH w:val="single" w:sz="2" w:space="0" w:color="000001"/>
+            </w:tcBorders>
+            <w:shd w:fill="auto" w:val="clear"/>
+            <w:tcMar>
+              <w:left w:w="51" w:type="dxa"/>
             </w:tcMar>
           </w:tcPr>
           <w:p>
@@ -1510,16 +2125,16 @@
         </w:tc>
         <w:tc>
           <w:tcPr>
-            <w:tcW w:w="1425" w:type="dxa"/>
-            <w:tcBorders>
-              <w:top w:val="single" w:sz="2" w:space="0" w:color="000000"/>
-              <w:left w:val="single" w:sz="2" w:space="0" w:color="000000"/>
-              <w:bottom w:val="single" w:sz="2" w:space="0" w:color="000000"/>
-              <w:insideH w:val="single" w:sz="2" w:space="0" w:color="000000"/>
-            </w:tcBorders>
-            <w:shd w:fill="auto" w:val="clear"/>
-            <w:tcMar>
-              <w:left w:w="54" w:type="dxa"/>
+            <w:tcW w:w="1424" w:type="dxa"/>
+            <w:tcBorders>
+              <w:top w:val="single" w:sz="2" w:space="0" w:color="000001"/>
+              <w:left w:val="single" w:sz="2" w:space="0" w:color="000001"/>
+              <w:bottom w:val="single" w:sz="2" w:space="0" w:color="000001"/>
+              <w:insideH w:val="single" w:sz="2" w:space="0" w:color="000001"/>
+            </w:tcBorders>
+            <w:shd w:fill="auto" w:val="clear"/>
+            <w:tcMar>
+              <w:left w:w="51" w:type="dxa"/>
             </w:tcMar>
           </w:tcPr>
           <w:p>
@@ -1549,16 +2164,16 @@
         </w:tc>
         <w:tc>
           <w:tcPr>
-            <w:tcW w:w="4755" w:type="dxa"/>
-            <w:tcBorders>
-              <w:top w:val="single" w:sz="2" w:space="0" w:color="000000"/>
-              <w:left w:val="single" w:sz="2" w:space="0" w:color="000000"/>
-              <w:bottom w:val="single" w:sz="2" w:space="0" w:color="000000"/>
-              <w:insideH w:val="single" w:sz="2" w:space="0" w:color="000000"/>
-            </w:tcBorders>
-            <w:shd w:fill="auto" w:val="clear"/>
-            <w:tcMar>
-              <w:left w:w="54" w:type="dxa"/>
+            <w:tcW w:w="4754" w:type="dxa"/>
+            <w:tcBorders>
+              <w:top w:val="single" w:sz="2" w:space="0" w:color="000001"/>
+              <w:left w:val="single" w:sz="2" w:space="0" w:color="000001"/>
+              <w:bottom w:val="single" w:sz="2" w:space="0" w:color="000001"/>
+              <w:insideH w:val="single" w:sz="2" w:space="0" w:color="000001"/>
+            </w:tcBorders>
+            <w:shd w:fill="auto" w:val="clear"/>
+            <w:tcMar>
+              <w:left w:w="51" w:type="dxa"/>
             </w:tcMar>
           </w:tcPr>
           <w:p>
@@ -1588,16 +2203,16 @@
         </w:tc>
         <w:tc>
           <w:tcPr>
-            <w:tcW w:w="1080" w:type="dxa"/>
-            <w:tcBorders>
-              <w:top w:val="single" w:sz="2" w:space="0" w:color="000000"/>
-              <w:left w:val="single" w:sz="2" w:space="0" w:color="000000"/>
-              <w:bottom w:val="single" w:sz="2" w:space="0" w:color="000000"/>
-              <w:insideH w:val="single" w:sz="2" w:space="0" w:color="000000"/>
-            </w:tcBorders>
-            <w:shd w:fill="auto" w:val="clear"/>
-            <w:tcMar>
-              <w:left w:w="54" w:type="dxa"/>
+            <w:tcW w:w="1079" w:type="dxa"/>
+            <w:tcBorders>
+              <w:top w:val="single" w:sz="2" w:space="0" w:color="000001"/>
+              <w:left w:val="single" w:sz="2" w:space="0" w:color="000001"/>
+              <w:bottom w:val="single" w:sz="2" w:space="0" w:color="000001"/>
+              <w:insideH w:val="single" w:sz="2" w:space="0" w:color="000001"/>
+            </w:tcBorders>
+            <w:shd w:fill="auto" w:val="clear"/>
+            <w:tcMar>
+              <w:left w:w="51" w:type="dxa"/>
             </w:tcMar>
           </w:tcPr>
           <w:p>
@@ -1627,18 +2242,18 @@
         </w:tc>
         <w:tc>
           <w:tcPr>
-            <w:tcW w:w="1185" w:type="dxa"/>
-            <w:tcBorders>
-              <w:top w:val="single" w:sz="2" w:space="0" w:color="000000"/>
-              <w:left w:val="single" w:sz="2" w:space="0" w:color="000000"/>
-              <w:bottom w:val="single" w:sz="2" w:space="0" w:color="000000"/>
-              <w:right w:val="single" w:sz="2" w:space="0" w:color="000000"/>
-              <w:insideH w:val="single" w:sz="2" w:space="0" w:color="000000"/>
-              <w:insideV w:val="single" w:sz="2" w:space="0" w:color="000000"/>
-            </w:tcBorders>
-            <w:shd w:fill="auto" w:val="clear"/>
-            <w:tcMar>
-              <w:left w:w="54" w:type="dxa"/>
+            <w:tcW w:w="1189" w:type="dxa"/>
+            <w:tcBorders>
+              <w:top w:val="single" w:sz="2" w:space="0" w:color="000001"/>
+              <w:left w:val="single" w:sz="2" w:space="0" w:color="000001"/>
+              <w:bottom w:val="single" w:sz="2" w:space="0" w:color="000001"/>
+              <w:right w:val="single" w:sz="2" w:space="0" w:color="000001"/>
+              <w:insideH w:val="single" w:sz="2" w:space="0" w:color="000001"/>
+              <w:insideV w:val="single" w:sz="2" w:space="0" w:color="000001"/>
+            </w:tcBorders>
+            <w:shd w:fill="auto" w:val="clear"/>
+            <w:tcMar>
+              <w:left w:w="51" w:type="dxa"/>
             </w:tcMar>
           </w:tcPr>
           <w:p>
@@ -1671,15 +2286,16 @@
         <w:trPr/>
         <w:tc>
           <w:tcPr>
-            <w:tcW w:w="1530" w:type="dxa"/>
-            <w:tcBorders>
-              <w:left w:val="single" w:sz="2" w:space="0" w:color="000000"/>
-              <w:bottom w:val="single" w:sz="2" w:space="0" w:color="000000"/>
-              <w:insideH w:val="single" w:sz="2" w:space="0" w:color="000000"/>
-            </w:tcBorders>
-            <w:shd w:fill="auto" w:val="clear"/>
-            <w:tcMar>
-              <w:left w:w="54" w:type="dxa"/>
+            <w:tcW w:w="1529" w:type="dxa"/>
+            <w:tcBorders>
+              <w:top w:val="single" w:sz="2" w:space="0" w:color="000001"/>
+              <w:left w:val="single" w:sz="2" w:space="0" w:color="000001"/>
+              <w:bottom w:val="single" w:sz="2" w:space="0" w:color="000001"/>
+              <w:insideH w:val="single" w:sz="2" w:space="0" w:color="000001"/>
+            </w:tcBorders>
+            <w:shd w:fill="auto" w:val="clear"/>
+            <w:tcMar>
+              <w:left w:w="51" w:type="dxa"/>
             </w:tcMar>
           </w:tcPr>
           <w:p>
@@ -1703,15 +2319,16 @@
         </w:tc>
         <w:tc>
           <w:tcPr>
-            <w:tcW w:w="1425" w:type="dxa"/>
-            <w:tcBorders>
-              <w:left w:val="single" w:sz="2" w:space="0" w:color="000000"/>
-              <w:bottom w:val="single" w:sz="2" w:space="0" w:color="000000"/>
-              <w:insideH w:val="single" w:sz="2" w:space="0" w:color="000000"/>
-            </w:tcBorders>
-            <w:shd w:fill="auto" w:val="clear"/>
-            <w:tcMar>
-              <w:left w:w="54" w:type="dxa"/>
+            <w:tcW w:w="1424" w:type="dxa"/>
+            <w:tcBorders>
+              <w:top w:val="single" w:sz="2" w:space="0" w:color="000001"/>
+              <w:left w:val="single" w:sz="2" w:space="0" w:color="000001"/>
+              <w:bottom w:val="single" w:sz="2" w:space="0" w:color="000001"/>
+              <w:insideH w:val="single" w:sz="2" w:space="0" w:color="000001"/>
+            </w:tcBorders>
+            <w:shd w:fill="auto" w:val="clear"/>
+            <w:tcMar>
+              <w:left w:w="51" w:type="dxa"/>
             </w:tcMar>
           </w:tcPr>
           <w:p>
@@ -1735,15 +2352,16 @@
         </w:tc>
         <w:tc>
           <w:tcPr>
-            <w:tcW w:w="4755" w:type="dxa"/>
-            <w:tcBorders>
-              <w:left w:val="single" w:sz="2" w:space="0" w:color="000000"/>
-              <w:bottom w:val="single" w:sz="2" w:space="0" w:color="000000"/>
-              <w:insideH w:val="single" w:sz="2" w:space="0" w:color="000000"/>
-            </w:tcBorders>
-            <w:shd w:fill="auto" w:val="clear"/>
-            <w:tcMar>
-              <w:left w:w="54" w:type="dxa"/>
+            <w:tcW w:w="4754" w:type="dxa"/>
+            <w:tcBorders>
+              <w:top w:val="single" w:sz="2" w:space="0" w:color="000001"/>
+              <w:left w:val="single" w:sz="2" w:space="0" w:color="000001"/>
+              <w:bottom w:val="single" w:sz="2" w:space="0" w:color="000001"/>
+              <w:insideH w:val="single" w:sz="2" w:space="0" w:color="000001"/>
+            </w:tcBorders>
+            <w:shd w:fill="auto" w:val="clear"/>
+            <w:tcMar>
+              <w:left w:w="51" w:type="dxa"/>
             </w:tcMar>
           </w:tcPr>
           <w:p>
@@ -1767,15 +2385,16 @@
         </w:tc>
         <w:tc>
           <w:tcPr>
-            <w:tcW w:w="1080" w:type="dxa"/>
-            <w:tcBorders>
-              <w:left w:val="single" w:sz="2" w:space="0" w:color="000000"/>
-              <w:bottom w:val="single" w:sz="2" w:space="0" w:color="000000"/>
-              <w:insideH w:val="single" w:sz="2" w:space="0" w:color="000000"/>
-            </w:tcBorders>
-            <w:shd w:fill="auto" w:val="clear"/>
-            <w:tcMar>
-              <w:left w:w="54" w:type="dxa"/>
+            <w:tcW w:w="1079" w:type="dxa"/>
+            <w:tcBorders>
+              <w:top w:val="single" w:sz="2" w:space="0" w:color="000001"/>
+              <w:left w:val="single" w:sz="2" w:space="0" w:color="000001"/>
+              <w:bottom w:val="single" w:sz="2" w:space="0" w:color="000001"/>
+              <w:insideH w:val="single" w:sz="2" w:space="0" w:color="000001"/>
+            </w:tcBorders>
+            <w:shd w:fill="auto" w:val="clear"/>
+            <w:tcMar>
+              <w:left w:w="51" w:type="dxa"/>
             </w:tcMar>
           </w:tcPr>
           <w:p>
@@ -1799,17 +2418,18 @@
         </w:tc>
         <w:tc>
           <w:tcPr>
-            <w:tcW w:w="1185" w:type="dxa"/>
-            <w:tcBorders>
-              <w:left w:val="single" w:sz="2" w:space="0" w:color="000000"/>
-              <w:bottom w:val="single" w:sz="2" w:space="0" w:color="000000"/>
-              <w:right w:val="single" w:sz="2" w:space="0" w:color="000000"/>
-              <w:insideH w:val="single" w:sz="2" w:space="0" w:color="000000"/>
-              <w:insideV w:val="single" w:sz="2" w:space="0" w:color="000000"/>
-            </w:tcBorders>
-            <w:shd w:fill="auto" w:val="clear"/>
-            <w:tcMar>
-              <w:left w:w="54" w:type="dxa"/>
+            <w:tcW w:w="1189" w:type="dxa"/>
+            <w:tcBorders>
+              <w:top w:val="single" w:sz="2" w:space="0" w:color="000001"/>
+              <w:left w:val="single" w:sz="2" w:space="0" w:color="000001"/>
+              <w:bottom w:val="single" w:sz="2" w:space="0" w:color="000001"/>
+              <w:right w:val="single" w:sz="2" w:space="0" w:color="000001"/>
+              <w:insideH w:val="single" w:sz="2" w:space="0" w:color="000001"/>
+              <w:insideV w:val="single" w:sz="2" w:space="0" w:color="000001"/>
+            </w:tcBorders>
+            <w:shd w:fill="auto" w:val="clear"/>
+            <w:tcMar>
+              <w:left w:w="51" w:type="dxa"/>
             </w:tcMar>
           </w:tcPr>
           <w:p>
@@ -1836,15 +2456,16 @@
         <w:trPr/>
         <w:tc>
           <w:tcPr>
-            <w:tcW w:w="1530" w:type="dxa"/>
-            <w:tcBorders>
-              <w:left w:val="single" w:sz="2" w:space="0" w:color="000000"/>
-              <w:bottom w:val="single" w:sz="2" w:space="0" w:color="000000"/>
-              <w:insideH w:val="single" w:sz="2" w:space="0" w:color="000000"/>
-            </w:tcBorders>
-            <w:shd w:fill="auto" w:val="clear"/>
-            <w:tcMar>
-              <w:left w:w="54" w:type="dxa"/>
+            <w:tcW w:w="1529" w:type="dxa"/>
+            <w:tcBorders>
+              <w:top w:val="single" w:sz="2" w:space="0" w:color="000001"/>
+              <w:left w:val="single" w:sz="2" w:space="0" w:color="000001"/>
+              <w:bottom w:val="single" w:sz="2" w:space="0" w:color="000001"/>
+              <w:insideH w:val="single" w:sz="2" w:space="0" w:color="000001"/>
+            </w:tcBorders>
+            <w:shd w:fill="auto" w:val="clear"/>
+            <w:tcMar>
+              <w:left w:w="51" w:type="dxa"/>
             </w:tcMar>
           </w:tcPr>
           <w:p>
@@ -1868,15 +2489,16 @@
         </w:tc>
         <w:tc>
           <w:tcPr>
-            <w:tcW w:w="1425" w:type="dxa"/>
-            <w:tcBorders>
-              <w:left w:val="single" w:sz="2" w:space="0" w:color="000000"/>
-              <w:bottom w:val="single" w:sz="2" w:space="0" w:color="000000"/>
-              <w:insideH w:val="single" w:sz="2" w:space="0" w:color="000000"/>
-            </w:tcBorders>
-            <w:shd w:fill="auto" w:val="clear"/>
-            <w:tcMar>
-              <w:left w:w="54" w:type="dxa"/>
+            <w:tcW w:w="1424" w:type="dxa"/>
+            <w:tcBorders>
+              <w:top w:val="single" w:sz="2" w:space="0" w:color="000001"/>
+              <w:left w:val="single" w:sz="2" w:space="0" w:color="000001"/>
+              <w:bottom w:val="single" w:sz="2" w:space="0" w:color="000001"/>
+              <w:insideH w:val="single" w:sz="2" w:space="0" w:color="000001"/>
+            </w:tcBorders>
+            <w:shd w:fill="auto" w:val="clear"/>
+            <w:tcMar>
+              <w:left w:w="51" w:type="dxa"/>
             </w:tcMar>
           </w:tcPr>
           <w:p>
@@ -1900,15 +2522,16 @@
         </w:tc>
         <w:tc>
           <w:tcPr>
-            <w:tcW w:w="4755" w:type="dxa"/>
-            <w:tcBorders>
-              <w:left w:val="single" w:sz="2" w:space="0" w:color="000000"/>
-              <w:bottom w:val="single" w:sz="2" w:space="0" w:color="000000"/>
-              <w:insideH w:val="single" w:sz="2" w:space="0" w:color="000000"/>
-            </w:tcBorders>
-            <w:shd w:fill="auto" w:val="clear"/>
-            <w:tcMar>
-              <w:left w:w="54" w:type="dxa"/>
+            <w:tcW w:w="4754" w:type="dxa"/>
+            <w:tcBorders>
+              <w:top w:val="single" w:sz="2" w:space="0" w:color="000001"/>
+              <w:left w:val="single" w:sz="2" w:space="0" w:color="000001"/>
+              <w:bottom w:val="single" w:sz="2" w:space="0" w:color="000001"/>
+              <w:insideH w:val="single" w:sz="2" w:space="0" w:color="000001"/>
+            </w:tcBorders>
+            <w:shd w:fill="auto" w:val="clear"/>
+            <w:tcMar>
+              <w:left w:w="51" w:type="dxa"/>
             </w:tcMar>
           </w:tcPr>
           <w:p>
@@ -1932,15 +2555,16 @@
         </w:tc>
         <w:tc>
           <w:tcPr>
-            <w:tcW w:w="1080" w:type="dxa"/>
-            <w:tcBorders>
-              <w:left w:val="single" w:sz="2" w:space="0" w:color="000000"/>
-              <w:bottom w:val="single" w:sz="2" w:space="0" w:color="000000"/>
-              <w:insideH w:val="single" w:sz="2" w:space="0" w:color="000000"/>
-            </w:tcBorders>
-            <w:shd w:fill="auto" w:val="clear"/>
-            <w:tcMar>
-              <w:left w:w="54" w:type="dxa"/>
+            <w:tcW w:w="1079" w:type="dxa"/>
+            <w:tcBorders>
+              <w:top w:val="single" w:sz="2" w:space="0" w:color="000001"/>
+              <w:left w:val="single" w:sz="2" w:space="0" w:color="000001"/>
+              <w:bottom w:val="single" w:sz="2" w:space="0" w:color="000001"/>
+              <w:insideH w:val="single" w:sz="2" w:space="0" w:color="000001"/>
+            </w:tcBorders>
+            <w:shd w:fill="auto" w:val="clear"/>
+            <w:tcMar>
+              <w:left w:w="51" w:type="dxa"/>
             </w:tcMar>
           </w:tcPr>
           <w:p>
@@ -1964,17 +2588,18 @@
         </w:tc>
         <w:tc>
           <w:tcPr>
-            <w:tcW w:w="1185" w:type="dxa"/>
-            <w:tcBorders>
-              <w:left w:val="single" w:sz="2" w:space="0" w:color="000000"/>
-              <w:bottom w:val="single" w:sz="2" w:space="0" w:color="000000"/>
-              <w:right w:val="single" w:sz="2" w:space="0" w:color="000000"/>
-              <w:insideH w:val="single" w:sz="2" w:space="0" w:color="000000"/>
-              <w:insideV w:val="single" w:sz="2" w:space="0" w:color="000000"/>
-            </w:tcBorders>
-            <w:shd w:fill="auto" w:val="clear"/>
-            <w:tcMar>
-              <w:left w:w="54" w:type="dxa"/>
+            <w:tcW w:w="1189" w:type="dxa"/>
+            <w:tcBorders>
+              <w:top w:val="single" w:sz="2" w:space="0" w:color="000001"/>
+              <w:left w:val="single" w:sz="2" w:space="0" w:color="000001"/>
+              <w:bottom w:val="single" w:sz="2" w:space="0" w:color="000001"/>
+              <w:right w:val="single" w:sz="2" w:space="0" w:color="000001"/>
+              <w:insideH w:val="single" w:sz="2" w:space="0" w:color="000001"/>
+              <w:insideV w:val="single" w:sz="2" w:space="0" w:color="000001"/>
+            </w:tcBorders>
+            <w:shd w:fill="auto" w:val="clear"/>
+            <w:tcMar>
+              <w:left w:w="51" w:type="dxa"/>
             </w:tcMar>
           </w:tcPr>
           <w:p>
@@ -2003,21 +2628,15 @@
         <w:pStyle w:val="Normal"/>
         <w:rPr>
           <w:sz w:val="24"/>
-          <w:b w:val="false"/>
           <w:sz w:val="24"/>
-          <w:b w:val="false"/>
           <w:szCs w:val="24"/>
-          <w:bCs w:val="false"/>
           <w:rFonts w:ascii="Liberation Serif" w:hAnsi="Liberation Serif" w:eastAsia="SimSun" w:cs="Mangal"/>
           <w:color w:val="00000A"/>
           <w:lang w:val="es-CO" w:eastAsia="zh-CN" w:bidi="hi-IN"/>
         </w:rPr>
       </w:pPr>
       <w:r>
-        <w:rPr>
-          <w:b w:val="false"/>
-          <w:bCs w:val="false"/>
-        </w:rPr>
+        <w:rPr/>
       </w:r>
       <w:r/>
     </w:p>
@@ -2040,6 +2659,7 @@
     <w:rPrDefault>
       <w:rPr>
         <w:rFonts w:ascii="Liberation Serif" w:hAnsi="Liberation Serif" w:eastAsia="SimSun" w:cs="Mangal"/>
+        <w:sz w:val="20"/>
         <w:szCs w:val="24"/>
         <w:lang w:val="es-CO" w:eastAsia="zh-CN" w:bidi="hi-IN"/>
       </w:rPr>

</xml_diff>

<commit_message>
Intentando con dolor modificar las persistence unit que no me quieren. Ah, y el layout está casi listo. D= D= D=
</commit_message>
<xml_diff>
--- a/migraniareportdoctor.servicios/help/SAD.docx
+++ b/migraniareportdoctor.servicios/help/SAD.docx
@@ -52,10 +52,17 @@
     <w:p>
       <w:pPr>
         <w:pStyle w:val="Normal"/>
+        <w:rPr>
+          <w:u w:val="single"/>
+        </w:rPr>
       </w:pPr>
       <w:r>
         <w:rPr/>
-        <w:t>Experimento 1 Entrega 2</w:t>
+        <w:t xml:space="preserve">Experimento </w:t>
+      </w:r>
+      <w:r>
+        <w:rPr/>
+        <w:t>3</w:t>
       </w:r>
       <w:r/>
     </w:p>
@@ -91,7 +98,7 @@
       <w:tblPr>
         <w:tblW w:w="9975" w:type="dxa"/>
         <w:jc w:val="left"/>
-        <w:tblInd w:w="47" w:type="dxa"/>
+        <w:tblInd w:w="45" w:type="dxa"/>
         <w:tblBorders>
           <w:top w:val="single" w:sz="2" w:space="0" w:color="000001"/>
           <w:left w:val="single" w:sz="2" w:space="0" w:color="000001"/>
@@ -100,7 +107,7 @@
         </w:tblBorders>
         <w:tblCellMar>
           <w:top w:w="55" w:type="dxa"/>
-          <w:left w:w="45" w:type="dxa"/>
+          <w:left w:w="42" w:type="dxa"/>
           <w:bottom w:w="55" w:type="dxa"/>
           <w:right w:w="55" w:type="dxa"/>
         </w:tblCellMar>
@@ -123,7 +130,7 @@
             </w:tcBorders>
             <w:shd w:fill="auto" w:val="clear"/>
             <w:tcMar>
-              <w:left w:w="45" w:type="dxa"/>
+              <w:left w:w="42" w:type="dxa"/>
             </w:tcMar>
           </w:tcPr>
           <w:p>
@@ -148,7 +155,7 @@
             </w:tcBorders>
             <w:shd w:fill="auto" w:val="clear"/>
             <w:tcMar>
-              <w:left w:w="45" w:type="dxa"/>
+              <w:left w:w="42" w:type="dxa"/>
             </w:tcMar>
           </w:tcPr>
           <w:p>
@@ -175,7 +182,7 @@
             </w:tcBorders>
             <w:shd w:fill="auto" w:val="clear"/>
             <w:tcMar>
-              <w:left w:w="45" w:type="dxa"/>
+              <w:left w:w="42" w:type="dxa"/>
             </w:tcMar>
           </w:tcPr>
           <w:p>
@@ -203,7 +210,7 @@
             </w:tcBorders>
             <w:shd w:fill="auto" w:val="clear"/>
             <w:tcMar>
-              <w:left w:w="45" w:type="dxa"/>
+              <w:left w:w="42" w:type="dxa"/>
             </w:tcMar>
           </w:tcPr>
           <w:p>
@@ -228,7 +235,7 @@
             </w:tcBorders>
             <w:shd w:fill="auto" w:val="clear"/>
             <w:tcMar>
-              <w:left w:w="45" w:type="dxa"/>
+              <w:left w:w="42" w:type="dxa"/>
             </w:tcMar>
           </w:tcPr>
           <w:p>
@@ -255,7 +262,7 @@
             </w:tcBorders>
             <w:shd w:fill="auto" w:val="clear"/>
             <w:tcMar>
-              <w:left w:w="45" w:type="dxa"/>
+              <w:left w:w="42" w:type="dxa"/>
             </w:tcMar>
           </w:tcPr>
           <w:p>
@@ -294,7 +301,7 @@
             </w:tcBorders>
             <w:shd w:fill="auto" w:val="clear"/>
             <w:tcMar>
-              <w:left w:w="45" w:type="dxa"/>
+              <w:left w:w="42" w:type="dxa"/>
             </w:tcMar>
           </w:tcPr>
           <w:p>
@@ -327,7 +334,7 @@
             </w:tcBorders>
             <w:shd w:fill="auto" w:val="clear"/>
             <w:tcMar>
-              <w:left w:w="45" w:type="dxa"/>
+              <w:left w:w="42" w:type="dxa"/>
             </w:tcMar>
           </w:tcPr>
           <w:p>
@@ -362,7 +369,7 @@
             </w:tcBorders>
             <w:shd w:fill="auto" w:val="clear"/>
             <w:tcMar>
-              <w:left w:w="45" w:type="dxa"/>
+              <w:left w:w="42" w:type="dxa"/>
             </w:tcMar>
           </w:tcPr>
           <w:p>
@@ -415,14 +422,14 @@
           <wp:anchor behindDoc="0" distT="0" distB="0" distL="0" distR="0" simplePos="0" locked="0" layoutInCell="1" allowOverlap="1" relativeHeight="2">
             <wp:simplePos x="0" y="0"/>
             <wp:positionH relativeFrom="column">
-              <wp:align>center</wp:align>
+              <wp:posOffset>-76835</wp:posOffset>
             </wp:positionH>
             <wp:positionV relativeFrom="paragraph">
-              <wp:align>top</wp:align>
+              <wp:posOffset>572135</wp:posOffset>
             </wp:positionV>
             <wp:extent cx="6332220" cy="3810000"/>
             <wp:effectExtent l="0" t="0" r="0" b="0"/>
-            <wp:wrapSquare wrapText="largest"/>
+            <wp:wrapTopAndBottom/>
             <wp:docPr id="1" name="Picture" descr=""/>
             <wp:cNvGraphicFramePr>
               <a:graphicFrameLocks xmlns:a="http://schemas.openxmlformats.org/drawingml/2006/main" noChangeAspect="1"/>
@@ -471,16 +478,192 @@
         <w:pStyle w:val="Normal"/>
         <w:rPr>
           <w:sz w:val="24"/>
-          <w:b/>
           <w:sz w:val="24"/>
-          <w:b/>
           <w:szCs w:val="24"/>
-          <w:bCs/>
           <w:rFonts w:ascii="Liberation Serif" w:hAnsi="Liberation Serif" w:eastAsia="SimSun" w:cs="Mangal"/>
           <w:color w:val="00000A"/>
           <w:lang w:val="es-CO" w:eastAsia="zh-CN" w:bidi="hi-IN"/>
         </w:rPr>
       </w:pPr>
+      <w:r>
+        <w:rPr/>
+        <w:br/>
+        <w:t>Diagrama de Clases:</w:t>
+        <w:br/>
+        <w:br/>
+        <w:t>Backend:</w:t>
+        <w:br/>
+        <w:br/>
+      </w:r>
+      <w:r>
+        <w:br w:type="page"/>
+      </w:r>
+      <w:r/>
+    </w:p>
+    <w:p>
+      <w:pPr>
+        <w:pStyle w:val="Normal"/>
+        <w:rPr>
+          <w:sz w:val="24"/>
+          <w:sz w:val="24"/>
+          <w:szCs w:val="24"/>
+          <w:rFonts w:ascii="Liberation Serif" w:hAnsi="Liberation Serif" w:eastAsia="SimSun" w:cs="Mangal"/>
+          <w:color w:val="00000A"/>
+          <w:lang w:val="es-CO" w:eastAsia="zh-CN" w:bidi="hi-IN"/>
+        </w:rPr>
+      </w:pPr>
+      <w:r>
+        <w:rPr/>
+        <w:t>(Lógica)</w:t>
+        <w:br/>
+      </w:r>
+      <w:r/>
+    </w:p>
+    <w:p>
+      <w:pPr>
+        <w:pStyle w:val="Normal"/>
+      </w:pPr>
+      <w:r>
+        <w:rPr>
+          <w:rFonts w:eastAsia="SimSun" w:cs="Mangal"/>
+          <w:b w:val="false"/>
+          <w:bCs w:val="false"/>
+          <w:color w:val="00000A"/>
+          <w:sz w:val="24"/>
+          <w:szCs w:val="24"/>
+          <w:lang w:val="es-CO" w:eastAsia="zh-CN" w:bidi="hi-IN"/>
+        </w:rPr>
+        <w:t>(DTO)</w:t>
+        <w:br/>
+        <w:br/>
+        <w:drawing>
+          <wp:anchor behindDoc="0" distT="0" distB="0" distL="0" distR="0" simplePos="0" locked="0" layoutInCell="1" allowOverlap="1" relativeHeight="3">
+            <wp:simplePos x="0" y="0"/>
+            <wp:positionH relativeFrom="column">
+              <wp:posOffset>232410</wp:posOffset>
+            </wp:positionH>
+            <wp:positionV relativeFrom="paragraph">
+              <wp:posOffset>73025</wp:posOffset>
+            </wp:positionV>
+            <wp:extent cx="5418455" cy="3917950"/>
+            <wp:effectExtent l="0" t="0" r="0" b="0"/>
+            <wp:wrapTopAndBottom/>
+            <wp:docPr id="2" name="Picture" descr=""/>
+            <wp:cNvGraphicFramePr>
+              <a:graphicFrameLocks xmlns:a="http://schemas.openxmlformats.org/drawingml/2006/main" noChangeAspect="1"/>
+            </wp:cNvGraphicFramePr>
+            <a:graphic xmlns:a="http://schemas.openxmlformats.org/drawingml/2006/main">
+              <a:graphicData uri="http://schemas.openxmlformats.org/drawingml/2006/picture">
+                <pic:pic xmlns:pic="http://schemas.openxmlformats.org/drawingml/2006/picture">
+                  <pic:nvPicPr>
+                    <pic:cNvPr id="2" name="Picture" descr=""/>
+                    <pic:cNvPicPr>
+                      <a:picLocks noChangeAspect="1" noChangeArrowheads="1"/>
+                    </pic:cNvPicPr>
+                  </pic:nvPicPr>
+                  <pic:blipFill>
+                    <a:blip r:embed="rId3"/>
+                    <a:stretch>
+                      <a:fillRect/>
+                    </a:stretch>
+                  </pic:blipFill>
+                  <pic:spPr bwMode="auto">
+                    <a:xfrm>
+                      <a:off x="0" y="0"/>
+                      <a:ext cx="5418455" cy="3917950"/>
+                    </a:xfrm>
+                    <a:prstGeom prst="rect">
+                      <a:avLst/>
+                    </a:prstGeom>
+                    <a:noFill/>
+                    <a:ln w="9525">
+                      <a:noFill/>
+                      <a:miter lim="800000"/>
+                      <a:headEnd/>
+                      <a:tailEnd/>
+                    </a:ln>
+                  </pic:spPr>
+                </pic:pic>
+              </a:graphicData>
+            </a:graphic>
+          </wp:anchor>
+        </w:drawing>
+        <w:drawing>
+          <wp:anchor behindDoc="0" distT="0" distB="0" distL="0" distR="0" simplePos="0" locked="0" layoutInCell="1" allowOverlap="1" relativeHeight="4">
+            <wp:simplePos x="0" y="0"/>
+            <wp:positionH relativeFrom="column">
+              <wp:posOffset>180340</wp:posOffset>
+            </wp:positionH>
+            <wp:positionV relativeFrom="paragraph">
+              <wp:posOffset>4333875</wp:posOffset>
+            </wp:positionV>
+            <wp:extent cx="5114925" cy="2533650"/>
+            <wp:effectExtent l="0" t="0" r="0" b="0"/>
+            <wp:wrapTopAndBottom/>
+            <wp:docPr id="3" name="Picture" descr=""/>
+            <wp:cNvGraphicFramePr>
+              <a:graphicFrameLocks xmlns:a="http://schemas.openxmlformats.org/drawingml/2006/main" noChangeAspect="1"/>
+            </wp:cNvGraphicFramePr>
+            <a:graphic xmlns:a="http://schemas.openxmlformats.org/drawingml/2006/main">
+              <a:graphicData uri="http://schemas.openxmlformats.org/drawingml/2006/picture">
+                <pic:pic xmlns:pic="http://schemas.openxmlformats.org/drawingml/2006/picture">
+                  <pic:nvPicPr>
+                    <pic:cNvPr id="3" name="Picture" descr=""/>
+                    <pic:cNvPicPr>
+                      <a:picLocks noChangeAspect="1" noChangeArrowheads="1"/>
+                    </pic:cNvPicPr>
+                  </pic:nvPicPr>
+                  <pic:blipFill>
+                    <a:blip r:embed="rId4"/>
+                    <a:stretch>
+                      <a:fillRect/>
+                    </a:stretch>
+                  </pic:blipFill>
+                  <pic:spPr bwMode="auto">
+                    <a:xfrm>
+                      <a:off x="0" y="0"/>
+                      <a:ext cx="5114925" cy="2533650"/>
+                    </a:xfrm>
+                    <a:prstGeom prst="rect">
+                      <a:avLst/>
+                    </a:prstGeom>
+                    <a:noFill/>
+                    <a:ln w="9525">
+                      <a:noFill/>
+                      <a:miter lim="800000"/>
+                      <a:headEnd/>
+                      <a:tailEnd/>
+                    </a:ln>
+                  </pic:spPr>
+                </pic:pic>
+              </a:graphicData>
+            </a:graphic>
+          </wp:anchor>
+        </w:drawing>
+      </w:r>
+      <w:r>
+        <w:br w:type="page"/>
+      </w:r>
+      <w:r/>
+    </w:p>
+    <w:p>
+      <w:pPr>
+        <w:pStyle w:val="Normal"/>
+      </w:pPr>
+      <w:r>
+        <w:rPr>
+          <w:rFonts w:eastAsia="SimSun" w:cs="Mangal"/>
+          <w:b w:val="false"/>
+          <w:bCs w:val="false"/>
+          <w:color w:val="00000A"/>
+          <w:sz w:val="24"/>
+          <w:szCs w:val="24"/>
+          <w:lang w:val="es-CO" w:eastAsia="zh-CN" w:bidi="hi-IN"/>
+        </w:rPr>
+        <w:t>Servicios:</w:t>
+        <w:br/>
+        <w:br/>
+      </w:r>
       <w:r>
         <w:rPr>
           <w:rFonts w:eastAsia="SimSun" w:cs="Mangal"/>
@@ -491,6 +674,7 @@
           <w:szCs w:val="24"/>
           <w:lang w:val="es-CO" w:eastAsia="zh-CN" w:bidi="hi-IN"/>
         </w:rPr>
+        <w:br/>
       </w:r>
       <w:r/>
     </w:p>
@@ -515,6 +699,58 @@
           <w:bCs/>
         </w:rPr>
         <w:t>Atributos de calidad:</w:t>
+        <w:drawing>
+          <wp:anchor behindDoc="0" distT="0" distB="0" distL="0" distR="0" simplePos="0" locked="0" layoutInCell="1" allowOverlap="1" relativeHeight="5">
+            <wp:simplePos x="0" y="0"/>
+            <wp:positionH relativeFrom="column">
+              <wp:posOffset>1734185</wp:posOffset>
+            </wp:positionH>
+            <wp:positionV relativeFrom="paragraph">
+              <wp:posOffset>-48895</wp:posOffset>
+            </wp:positionV>
+            <wp:extent cx="2705100" cy="3286125"/>
+            <wp:effectExtent l="0" t="0" r="0" b="0"/>
+            <wp:wrapTopAndBottom/>
+            <wp:docPr id="4" name="Picture" descr=""/>
+            <wp:cNvGraphicFramePr>
+              <a:graphicFrameLocks xmlns:a="http://schemas.openxmlformats.org/drawingml/2006/main" noChangeAspect="1"/>
+            </wp:cNvGraphicFramePr>
+            <a:graphic xmlns:a="http://schemas.openxmlformats.org/drawingml/2006/main">
+              <a:graphicData uri="http://schemas.openxmlformats.org/drawingml/2006/picture">
+                <pic:pic xmlns:pic="http://schemas.openxmlformats.org/drawingml/2006/picture">
+                  <pic:nvPicPr>
+                    <pic:cNvPr id="4" name="Picture" descr=""/>
+                    <pic:cNvPicPr>
+                      <a:picLocks noChangeAspect="1" noChangeArrowheads="1"/>
+                    </pic:cNvPicPr>
+                  </pic:nvPicPr>
+                  <pic:blipFill>
+                    <a:blip r:embed="rId5"/>
+                    <a:stretch>
+                      <a:fillRect/>
+                    </a:stretch>
+                  </pic:blipFill>
+                  <pic:spPr bwMode="auto">
+                    <a:xfrm>
+                      <a:off x="0" y="0"/>
+                      <a:ext cx="2705100" cy="3286125"/>
+                    </a:xfrm>
+                    <a:prstGeom prst="rect">
+                      <a:avLst/>
+                    </a:prstGeom>
+                    <a:noFill/>
+                    <a:ln w="9525">
+                      <a:noFill/>
+                      <a:miter lim="800000"/>
+                      <a:headEnd/>
+                      <a:tailEnd/>
+                    </a:ln>
+                  </pic:spPr>
+                </pic:pic>
+              </a:graphicData>
+            </a:graphic>
+          </wp:anchor>
+        </w:drawing>
       </w:r>
       <w:r/>
     </w:p>
@@ -550,7 +786,7 @@
       <w:tblPr>
         <w:tblW w:w="9972" w:type="dxa"/>
         <w:jc w:val="left"/>
-        <w:tblInd w:w="47" w:type="dxa"/>
+        <w:tblInd w:w="45" w:type="dxa"/>
         <w:tblBorders>
           <w:top w:val="single" w:sz="2" w:space="0" w:color="000001"/>
           <w:left w:val="single" w:sz="2" w:space="0" w:color="000001"/>
@@ -559,7 +795,7 @@
         </w:tblBorders>
         <w:tblCellMar>
           <w:top w:w="55" w:type="dxa"/>
-          <w:left w:w="45" w:type="dxa"/>
+          <w:left w:w="42" w:type="dxa"/>
           <w:bottom w:w="55" w:type="dxa"/>
           <w:right w:w="55" w:type="dxa"/>
         </w:tblCellMar>
@@ -581,7 +817,7 @@
             </w:tcBorders>
             <w:shd w:fill="auto" w:val="clear"/>
             <w:tcMar>
-              <w:left w:w="45" w:type="dxa"/>
+              <w:left w:w="42" w:type="dxa"/>
             </w:tcMar>
           </w:tcPr>
           <w:p>
@@ -622,7 +858,7 @@
             </w:tcBorders>
             <w:shd w:fill="auto" w:val="clear"/>
             <w:tcMar>
-              <w:left w:w="45" w:type="dxa"/>
+              <w:left w:w="42" w:type="dxa"/>
             </w:tcMar>
           </w:tcPr>
           <w:p>
@@ -664,7 +900,7 @@
             </w:tcBorders>
             <w:shd w:fill="auto" w:val="clear"/>
             <w:tcMar>
-              <w:left w:w="45" w:type="dxa"/>
+              <w:left w:w="42" w:type="dxa"/>
             </w:tcMar>
           </w:tcPr>
           <w:p>
@@ -691,7 +927,7 @@
             </w:tcBorders>
             <w:shd w:fill="auto" w:val="clear"/>
             <w:tcMar>
-              <w:left w:w="45" w:type="dxa"/>
+              <w:left w:w="42" w:type="dxa"/>
             </w:tcMar>
           </w:tcPr>
           <w:p>
@@ -727,7 +963,7 @@
             </w:tcBorders>
             <w:shd w:fill="auto" w:val="clear"/>
             <w:tcMar>
-              <w:left w:w="45" w:type="dxa"/>
+              <w:left w:w="42" w:type="dxa"/>
             </w:tcMar>
           </w:tcPr>
           <w:p>
@@ -768,7 +1004,7 @@
             </w:tcBorders>
             <w:shd w:fill="auto" w:val="clear"/>
             <w:tcMar>
-              <w:left w:w="45" w:type="dxa"/>
+              <w:left w:w="42" w:type="dxa"/>
             </w:tcMar>
           </w:tcPr>
           <w:p>
@@ -795,7 +1031,7 @@
             </w:tcBorders>
             <w:shd w:fill="auto" w:val="clear"/>
             <w:tcMar>
-              <w:left w:w="45" w:type="dxa"/>
+              <w:left w:w="42" w:type="dxa"/>
             </w:tcMar>
           </w:tcPr>
           <w:p>
@@ -836,7 +1072,7 @@
             </w:tcBorders>
             <w:shd w:fill="auto" w:val="clear"/>
             <w:tcMar>
-              <w:left w:w="45" w:type="dxa"/>
+              <w:left w:w="42" w:type="dxa"/>
             </w:tcMar>
           </w:tcPr>
           <w:p>
@@ -864,7 +1100,7 @@
             </w:tcBorders>
             <w:shd w:fill="auto" w:val="clear"/>
             <w:tcMar>
-              <w:left w:w="45" w:type="dxa"/>
+              <w:left w:w="42" w:type="dxa"/>
             </w:tcMar>
           </w:tcPr>
           <w:p>
@@ -905,7 +1141,7 @@
             </w:tcBorders>
             <w:shd w:fill="auto" w:val="clear"/>
             <w:tcMar>
-              <w:left w:w="45" w:type="dxa"/>
+              <w:left w:w="42" w:type="dxa"/>
             </w:tcMar>
           </w:tcPr>
           <w:p>
@@ -933,7 +1169,7 @@
             </w:tcBorders>
             <w:shd w:fill="auto" w:val="clear"/>
             <w:tcMar>
-              <w:left w:w="45" w:type="dxa"/>
+              <w:left w:w="42" w:type="dxa"/>
             </w:tcMar>
           </w:tcPr>
           <w:p>
@@ -974,20 +1210,15 @@
             </w:tcBorders>
             <w:shd w:fill="auto" w:val="clear"/>
             <w:tcMar>
-              <w:left w:w="45" w:type="dxa"/>
-            </w:tcMar>
-          </w:tcPr>
-          <w:p>
-            <w:pPr>
-              <w:pStyle w:val="Contenidodelatabla"/>
-            </w:pPr>
-            <w:r>
-              <w:rPr/>
-              <w:t xml:space="preserve">Los procesos </w:t>
-            </w:r>
-            <w:r>
-              <w:rPr/>
-              <w:t>deben tener una disponibilidad de 6SIGMA.</w:t>
+              <w:left w:w="42" w:type="dxa"/>
+            </w:tcMar>
+          </w:tcPr>
+          <w:p>
+            <w:pPr>
+              <w:pStyle w:val="Contenidodelatabla"/>
+            </w:pPr>
+            <w:r>
+              <w:rPr/>
             </w:r>
             <w:r/>
           </w:p>
@@ -1035,7 +1266,7 @@
       <w:tblPr>
         <w:tblW w:w="9972" w:type="dxa"/>
         <w:jc w:val="left"/>
-        <w:tblInd w:w="47" w:type="dxa"/>
+        <w:tblInd w:w="45" w:type="dxa"/>
         <w:tblBorders>
           <w:top w:val="single" w:sz="2" w:space="0" w:color="000001"/>
           <w:left w:val="single" w:sz="2" w:space="0" w:color="000001"/>
@@ -1044,7 +1275,7 @@
         </w:tblBorders>
         <w:tblCellMar>
           <w:top w:w="55" w:type="dxa"/>
-          <w:left w:w="45" w:type="dxa"/>
+          <w:left w:w="42" w:type="dxa"/>
           <w:bottom w:w="55" w:type="dxa"/>
           <w:right w:w="55" w:type="dxa"/>
         </w:tblCellMar>
@@ -1066,7 +1297,7 @@
             </w:tcBorders>
             <w:shd w:fill="auto" w:val="clear"/>
             <w:tcMar>
-              <w:left w:w="45" w:type="dxa"/>
+              <w:left w:w="42" w:type="dxa"/>
             </w:tcMar>
           </w:tcPr>
           <w:p>
@@ -1107,7 +1338,7 @@
             </w:tcBorders>
             <w:shd w:fill="auto" w:val="clear"/>
             <w:tcMar>
-              <w:left w:w="45" w:type="dxa"/>
+              <w:left w:w="42" w:type="dxa"/>
             </w:tcMar>
           </w:tcPr>
           <w:p>
@@ -1149,7 +1380,7 @@
             </w:tcBorders>
             <w:shd w:fill="auto" w:val="clear"/>
             <w:tcMar>
-              <w:left w:w="45" w:type="dxa"/>
+              <w:left w:w="42" w:type="dxa"/>
             </w:tcMar>
           </w:tcPr>
           <w:p>
@@ -1190,7 +1421,7 @@
             </w:tcBorders>
             <w:shd w:fill="auto" w:val="clear"/>
             <w:tcMar>
-              <w:left w:w="45" w:type="dxa"/>
+              <w:left w:w="42" w:type="dxa"/>
             </w:tcMar>
           </w:tcPr>
           <w:p>
@@ -1232,7 +1463,7 @@
             </w:tcBorders>
             <w:shd w:fill="auto" w:val="clear"/>
             <w:tcMar>
-              <w:left w:w="45" w:type="dxa"/>
+              <w:left w:w="42" w:type="dxa"/>
             </w:tcMar>
           </w:tcPr>
           <w:p>
@@ -1273,7 +1504,7 @@
             </w:tcBorders>
             <w:shd w:fill="auto" w:val="clear"/>
             <w:tcMar>
-              <w:left w:w="45" w:type="dxa"/>
+              <w:left w:w="42" w:type="dxa"/>
             </w:tcMar>
           </w:tcPr>
           <w:p>
@@ -1300,7 +1531,7 @@
             </w:tcBorders>
             <w:shd w:fill="auto" w:val="clear"/>
             <w:tcMar>
-              <w:left w:w="45" w:type="dxa"/>
+              <w:left w:w="42" w:type="dxa"/>
             </w:tcMar>
           </w:tcPr>
           <w:p>
@@ -1341,7 +1572,7 @@
             </w:tcBorders>
             <w:shd w:fill="auto" w:val="clear"/>
             <w:tcMar>
-              <w:left w:w="45" w:type="dxa"/>
+              <w:left w:w="42" w:type="dxa"/>
             </w:tcMar>
           </w:tcPr>
           <w:p>
@@ -1369,7 +1600,7 @@
             </w:tcBorders>
             <w:shd w:fill="auto" w:val="clear"/>
             <w:tcMar>
-              <w:left w:w="45" w:type="dxa"/>
+              <w:left w:w="42" w:type="dxa"/>
             </w:tcMar>
           </w:tcPr>
           <w:p>
@@ -1410,7 +1641,7 @@
             </w:tcBorders>
             <w:shd w:fill="auto" w:val="clear"/>
             <w:tcMar>
-              <w:left w:w="45" w:type="dxa"/>
+              <w:left w:w="42" w:type="dxa"/>
             </w:tcMar>
           </w:tcPr>
           <w:p>
@@ -1438,7 +1669,7 @@
             </w:tcBorders>
             <w:shd w:fill="auto" w:val="clear"/>
             <w:tcMar>
-              <w:left w:w="45" w:type="dxa"/>
+              <w:left w:w="42" w:type="dxa"/>
             </w:tcMar>
           </w:tcPr>
           <w:p>
@@ -1479,16 +1710,20 @@
             </w:tcBorders>
             <w:shd w:fill="auto" w:val="clear"/>
             <w:tcMar>
-              <w:left w:w="45" w:type="dxa"/>
-            </w:tcMar>
-          </w:tcPr>
-          <w:p>
-            <w:pPr>
-              <w:pStyle w:val="Contenidodelatabla"/>
-            </w:pPr>
-            <w:r>
-              <w:rPr/>
-              <w:t>Debe procesar 13000 pacientes en diez segundos.</w:t>
+              <w:left w:w="42" w:type="dxa"/>
+            </w:tcMar>
+          </w:tcPr>
+          <w:p>
+            <w:pPr>
+              <w:pStyle w:val="Contenidodelatabla"/>
+            </w:pPr>
+            <w:r>
+              <w:rPr/>
+              <w:t xml:space="preserve">Debe procesar 1300 pacientes en diez segundos. </w:t>
+            </w:r>
+            <w:r>
+              <w:rPr/>
+              <w:t>(Debería ser 13000 pero las Máquinas Virtuales no aguantan y estoy sola)</w:t>
             </w:r>
             <w:r/>
           </w:p>
@@ -1549,7 +1784,7 @@
       <w:tblPr>
         <w:tblW w:w="9972" w:type="dxa"/>
         <w:jc w:val="left"/>
-        <w:tblInd w:w="53" w:type="dxa"/>
+        <w:tblInd w:w="50" w:type="dxa"/>
         <w:tblBorders>
           <w:top w:val="single" w:sz="2" w:space="0" w:color="000001"/>
           <w:left w:val="single" w:sz="2" w:space="0" w:color="000001"/>
@@ -1558,7 +1793,7 @@
         </w:tblBorders>
         <w:tblCellMar>
           <w:top w:w="55" w:type="dxa"/>
-          <w:left w:w="51" w:type="dxa"/>
+          <w:left w:w="48" w:type="dxa"/>
           <w:bottom w:w="55" w:type="dxa"/>
           <w:right w:w="55" w:type="dxa"/>
         </w:tblCellMar>
@@ -1580,7 +1815,7 @@
             </w:tcBorders>
             <w:shd w:fill="auto" w:val="clear"/>
             <w:tcMar>
-              <w:left w:w="51" w:type="dxa"/>
+              <w:left w:w="48" w:type="dxa"/>
             </w:tcMar>
           </w:tcPr>
           <w:p>
@@ -1621,7 +1856,7 @@
             </w:tcBorders>
             <w:shd w:fill="auto" w:val="clear"/>
             <w:tcMar>
-              <w:left w:w="51" w:type="dxa"/>
+              <w:left w:w="48" w:type="dxa"/>
             </w:tcMar>
           </w:tcPr>
           <w:p>
@@ -1663,7 +1898,7 @@
             </w:tcBorders>
             <w:shd w:fill="auto" w:val="clear"/>
             <w:tcMar>
-              <w:left w:w="51" w:type="dxa"/>
+              <w:left w:w="48" w:type="dxa"/>
             </w:tcMar>
           </w:tcPr>
           <w:p>
@@ -1698,7 +1933,7 @@
             </w:tcBorders>
             <w:shd w:fill="auto" w:val="clear"/>
             <w:tcMar>
-              <w:left w:w="51" w:type="dxa"/>
+              <w:left w:w="48" w:type="dxa"/>
             </w:tcMar>
           </w:tcPr>
           <w:p>
@@ -1734,7 +1969,7 @@
             </w:tcBorders>
             <w:shd w:fill="auto" w:val="clear"/>
             <w:tcMar>
-              <w:left w:w="51" w:type="dxa"/>
+              <w:left w:w="48" w:type="dxa"/>
             </w:tcMar>
           </w:tcPr>
           <w:p>
@@ -1775,7 +2010,7 @@
             </w:tcBorders>
             <w:shd w:fill="auto" w:val="clear"/>
             <w:tcMar>
-              <w:left w:w="51" w:type="dxa"/>
+              <w:left w:w="48" w:type="dxa"/>
             </w:tcMar>
           </w:tcPr>
           <w:p>
@@ -1802,7 +2037,7 @@
             </w:tcBorders>
             <w:shd w:fill="auto" w:val="clear"/>
             <w:tcMar>
-              <w:left w:w="51" w:type="dxa"/>
+              <w:left w:w="48" w:type="dxa"/>
             </w:tcMar>
           </w:tcPr>
           <w:p>
@@ -1843,7 +2078,7 @@
             </w:tcBorders>
             <w:shd w:fill="auto" w:val="clear"/>
             <w:tcMar>
-              <w:left w:w="51" w:type="dxa"/>
+              <w:left w:w="48" w:type="dxa"/>
             </w:tcMar>
           </w:tcPr>
           <w:p>
@@ -1879,7 +2114,7 @@
             </w:tcBorders>
             <w:shd w:fill="auto" w:val="clear"/>
             <w:tcMar>
-              <w:left w:w="51" w:type="dxa"/>
+              <w:left w:w="48" w:type="dxa"/>
             </w:tcMar>
           </w:tcPr>
           <w:p>
@@ -1920,7 +2155,7 @@
             </w:tcBorders>
             <w:shd w:fill="auto" w:val="clear"/>
             <w:tcMar>
-              <w:left w:w="51" w:type="dxa"/>
+              <w:left w:w="48" w:type="dxa"/>
             </w:tcMar>
           </w:tcPr>
           <w:p>
@@ -1956,7 +2191,7 @@
             </w:tcBorders>
             <w:shd w:fill="auto" w:val="clear"/>
             <w:tcMar>
-              <w:left w:w="51" w:type="dxa"/>
+              <w:left w:w="48" w:type="dxa"/>
             </w:tcMar>
           </w:tcPr>
           <w:p>
@@ -1997,7 +2232,7 @@
             </w:tcBorders>
             <w:shd w:fill="auto" w:val="clear"/>
             <w:tcMar>
-              <w:left w:w="51" w:type="dxa"/>
+              <w:left w:w="48" w:type="dxa"/>
             </w:tcMar>
           </w:tcPr>
           <w:p>
@@ -2015,6 +2250,425 @@
             <w:r>
               <w:rPr/>
               <w:t>Debe estar autenticado, para evitar accesos no autorizados (spoofing, information disclosure).</w:t>
+            </w:r>
+            <w:r/>
+          </w:p>
+        </w:tc>
+      </w:tr>
+    </w:tbl>
+    <w:p>
+      <w:pPr>
+        <w:pStyle w:val="Normal"/>
+        <w:rPr>
+          <w:sz w:val="24"/>
+          <w:sz w:val="24"/>
+          <w:szCs w:val="24"/>
+          <w:rFonts w:ascii="Liberation Serif" w:hAnsi="Liberation Serif" w:eastAsia="SimSun" w:cs="Mangal"/>
+          <w:color w:val="00000A"/>
+          <w:lang w:val="es-CO" w:eastAsia="zh-CN" w:bidi="hi-IN"/>
+        </w:rPr>
+      </w:pPr>
+      <w:r>
+        <w:rPr>
+          <w:rFonts w:eastAsia="SimSun" w:cs="Mangal"/>
+          <w:color w:val="00000A"/>
+          <w:sz w:val="24"/>
+          <w:szCs w:val="24"/>
+          <w:lang w:val="es-CO" w:eastAsia="zh-CN" w:bidi="hi-IN"/>
+        </w:rPr>
+      </w:r>
+      <w:r/>
+    </w:p>
+    <w:tbl>
+      <w:tblPr>
+        <w:tblW w:w="9972" w:type="dxa"/>
+        <w:jc w:val="left"/>
+        <w:tblInd w:w="55" w:type="dxa"/>
+        <w:tblBorders>
+          <w:top w:val="single" w:sz="2" w:space="0" w:color="000000"/>
+          <w:left w:val="single" w:sz="2" w:space="0" w:color="000000"/>
+          <w:bottom w:val="single" w:sz="2" w:space="0" w:color="000000"/>
+          <w:insideH w:val="single" w:sz="2" w:space="0" w:color="000000"/>
+        </w:tblBorders>
+        <w:tblCellMar>
+          <w:top w:w="55" w:type="dxa"/>
+          <w:left w:w="54" w:type="dxa"/>
+          <w:bottom w:w="55" w:type="dxa"/>
+          <w:right w:w="55" w:type="dxa"/>
+        </w:tblCellMar>
+      </w:tblPr>
+      <w:tblGrid>
+        <w:gridCol w:w="4986"/>
+        <w:gridCol w:w="4986"/>
+      </w:tblGrid>
+      <w:tr>
+        <w:trPr/>
+        <w:tc>
+          <w:tcPr>
+            <w:tcW w:w="4986" w:type="dxa"/>
+            <w:tcBorders>
+              <w:top w:val="single" w:sz="2" w:space="0" w:color="000000"/>
+              <w:left w:val="single" w:sz="2" w:space="0" w:color="000000"/>
+              <w:bottom w:val="single" w:sz="2" w:space="0" w:color="000000"/>
+              <w:insideH w:val="single" w:sz="2" w:space="0" w:color="000000"/>
+            </w:tcBorders>
+            <w:shd w:fill="auto" w:val="clear"/>
+            <w:tcMar>
+              <w:left w:w="54" w:type="dxa"/>
+            </w:tcMar>
+          </w:tcPr>
+          <w:p>
+            <w:pPr>
+              <w:pStyle w:val="Contenidodelatabla"/>
+            </w:pPr>
+            <w:r>
+              <w:rPr>
+                <w:b/>
+                <w:bCs/>
+              </w:rPr>
+              <w:t>Identificador</w:t>
+            </w:r>
+            <w:r/>
+          </w:p>
+        </w:tc>
+        <w:tc>
+          <w:tcPr>
+            <w:tcW w:w="4986" w:type="dxa"/>
+            <w:tcBorders>
+              <w:top w:val="single" w:sz="2" w:space="0" w:color="000000"/>
+              <w:left w:val="single" w:sz="2" w:space="0" w:color="000000"/>
+              <w:bottom w:val="single" w:sz="2" w:space="0" w:color="000000"/>
+              <w:right w:val="single" w:sz="2" w:space="0" w:color="000000"/>
+              <w:insideH w:val="single" w:sz="2" w:space="0" w:color="000000"/>
+              <w:insideV w:val="single" w:sz="2" w:space="0" w:color="000000"/>
+            </w:tcBorders>
+            <w:shd w:fill="auto" w:val="clear"/>
+            <w:tcMar>
+              <w:left w:w="54" w:type="dxa"/>
+            </w:tcMar>
+          </w:tcPr>
+          <w:p>
+            <w:pPr>
+              <w:pStyle w:val="Contenidodelatabla"/>
+            </w:pPr>
+            <w:r>
+              <w:rPr>
+                <w:b/>
+                <w:bCs/>
+              </w:rPr>
+              <w:t>Prioridad</w:t>
+            </w:r>
+            <w:r/>
+          </w:p>
+        </w:tc>
+      </w:tr>
+      <w:tr>
+        <w:trPr/>
+        <w:tc>
+          <w:tcPr>
+            <w:tcW w:w="4986" w:type="dxa"/>
+            <w:tcBorders>
+              <w:left w:val="single" w:sz="2" w:space="0" w:color="000000"/>
+              <w:bottom w:val="single" w:sz="2" w:space="0" w:color="000000"/>
+              <w:insideH w:val="single" w:sz="2" w:space="0" w:color="000000"/>
+            </w:tcBorders>
+            <w:shd w:fill="auto" w:val="clear"/>
+            <w:tcMar>
+              <w:left w:w="54" w:type="dxa"/>
+            </w:tcMar>
+          </w:tcPr>
+          <w:p>
+            <w:pPr>
+              <w:pStyle w:val="Contenidodelatabla"/>
+            </w:pPr>
+            <w:r>
+              <w:rPr/>
+              <w:t>A0</w:t>
+            </w:r>
+            <w:r>
+              <w:rPr/>
+              <w:t>4</w:t>
+            </w:r>
+            <w:r/>
+          </w:p>
+        </w:tc>
+        <w:tc>
+          <w:tcPr>
+            <w:tcW w:w="4986" w:type="dxa"/>
+            <w:tcBorders>
+              <w:left w:val="single" w:sz="2" w:space="0" w:color="000000"/>
+              <w:bottom w:val="single" w:sz="2" w:space="0" w:color="000000"/>
+              <w:right w:val="single" w:sz="2" w:space="0" w:color="000000"/>
+              <w:insideH w:val="single" w:sz="2" w:space="0" w:color="000000"/>
+              <w:insideV w:val="single" w:sz="2" w:space="0" w:color="000000"/>
+            </w:tcBorders>
+            <w:shd w:fill="auto" w:val="clear"/>
+            <w:tcMar>
+              <w:left w:w="54" w:type="dxa"/>
+            </w:tcMar>
+          </w:tcPr>
+          <w:p>
+            <w:pPr>
+              <w:pStyle w:val="Contenidodelatabla"/>
+              <w:rPr>
+                <w:sz w:val="24"/>
+                <w:sz w:val="24"/>
+                <w:szCs w:val="24"/>
+                <w:rFonts w:ascii="Liberation Serif" w:hAnsi="Liberation Serif" w:eastAsia="SimSun" w:cs="Mangal"/>
+                <w:color w:val="00000A"/>
+                <w:lang w:val="es-CO" w:eastAsia="zh-CN" w:bidi="hi-IN"/>
+              </w:rPr>
+            </w:pPr>
+            <w:r>
+              <w:rPr/>
+              <w:t>Normal</w:t>
+            </w:r>
+            <w:r/>
+          </w:p>
+        </w:tc>
+      </w:tr>
+      <w:tr>
+        <w:trPr/>
+        <w:tc>
+          <w:tcPr>
+            <w:tcW w:w="4986" w:type="dxa"/>
+            <w:tcBorders>
+              <w:left w:val="single" w:sz="2" w:space="0" w:color="000000"/>
+              <w:bottom w:val="single" w:sz="2" w:space="0" w:color="000000"/>
+              <w:insideH w:val="single" w:sz="2" w:space="0" w:color="000000"/>
+            </w:tcBorders>
+            <w:shd w:fill="auto" w:val="clear"/>
+            <w:tcMar>
+              <w:left w:w="54" w:type="dxa"/>
+            </w:tcMar>
+          </w:tcPr>
+          <w:p>
+            <w:pPr>
+              <w:pStyle w:val="Contenidodelatabla"/>
+            </w:pPr>
+            <w:r>
+              <w:rPr>
+                <w:b/>
+                <w:bCs/>
+              </w:rPr>
+              <w:t>Fuente</w:t>
+            </w:r>
+            <w:r/>
+          </w:p>
+        </w:tc>
+        <w:tc>
+          <w:tcPr>
+            <w:tcW w:w="4986" w:type="dxa"/>
+            <w:tcBorders>
+              <w:left w:val="single" w:sz="2" w:space="0" w:color="000000"/>
+              <w:bottom w:val="single" w:sz="2" w:space="0" w:color="000000"/>
+              <w:right w:val="single" w:sz="2" w:space="0" w:color="000000"/>
+              <w:insideH w:val="single" w:sz="2" w:space="0" w:color="000000"/>
+              <w:insideV w:val="single" w:sz="2" w:space="0" w:color="000000"/>
+            </w:tcBorders>
+            <w:shd w:fill="auto" w:val="clear"/>
+            <w:tcMar>
+              <w:left w:w="54" w:type="dxa"/>
+            </w:tcMar>
+          </w:tcPr>
+          <w:p>
+            <w:pPr>
+              <w:pStyle w:val="Contenidodelatabla"/>
+            </w:pPr>
+            <w:r>
+              <w:rPr/>
+            </w:r>
+            <w:r/>
+          </w:p>
+        </w:tc>
+      </w:tr>
+      <w:tr>
+        <w:trPr/>
+        <w:tc>
+          <w:tcPr>
+            <w:tcW w:w="4986" w:type="dxa"/>
+            <w:tcBorders>
+              <w:left w:val="single" w:sz="2" w:space="0" w:color="000000"/>
+              <w:bottom w:val="single" w:sz="2" w:space="0" w:color="000000"/>
+              <w:insideH w:val="single" w:sz="2" w:space="0" w:color="000000"/>
+            </w:tcBorders>
+            <w:shd w:fill="auto" w:val="clear"/>
+            <w:tcMar>
+              <w:left w:w="54" w:type="dxa"/>
+            </w:tcMar>
+          </w:tcPr>
+          <w:p>
+            <w:pPr>
+              <w:pStyle w:val="Contenidodelatabla"/>
+            </w:pPr>
+            <w:r>
+              <w:rPr>
+                <w:b/>
+                <w:bCs/>
+              </w:rPr>
+              <w:t>Estímulo</w:t>
+            </w:r>
+            <w:r/>
+          </w:p>
+        </w:tc>
+        <w:tc>
+          <w:tcPr>
+            <w:tcW w:w="4986" w:type="dxa"/>
+            <w:tcBorders>
+              <w:left w:val="single" w:sz="2" w:space="0" w:color="000000"/>
+              <w:bottom w:val="single" w:sz="2" w:space="0" w:color="000000"/>
+              <w:right w:val="single" w:sz="2" w:space="0" w:color="000000"/>
+              <w:insideH w:val="single" w:sz="2" w:space="0" w:color="000000"/>
+              <w:insideV w:val="single" w:sz="2" w:space="0" w:color="000000"/>
+            </w:tcBorders>
+            <w:shd w:fill="auto" w:val="clear"/>
+            <w:tcMar>
+              <w:left w:w="54" w:type="dxa"/>
+            </w:tcMar>
+          </w:tcPr>
+          <w:p>
+            <w:pPr>
+              <w:pStyle w:val="Contenidodelatabla"/>
+              <w:rPr>
+                <w:sz w:val="24"/>
+                <w:sz w:val="24"/>
+                <w:szCs w:val="24"/>
+                <w:rFonts w:ascii="Liberation Serif" w:hAnsi="Liberation Serif" w:eastAsia="SimSun" w:cs="Mangal"/>
+                <w:color w:val="00000A"/>
+                <w:lang w:val="es-CO" w:eastAsia="zh-CN" w:bidi="hi-IN"/>
+              </w:rPr>
+            </w:pPr>
+            <w:r>
+              <w:rPr/>
+              <w:t>El doctor</w:t>
+            </w:r>
+            <w:r/>
+          </w:p>
+        </w:tc>
+      </w:tr>
+      <w:tr>
+        <w:trPr/>
+        <w:tc>
+          <w:tcPr>
+            <w:tcW w:w="4986" w:type="dxa"/>
+            <w:tcBorders>
+              <w:left w:val="single" w:sz="2" w:space="0" w:color="000000"/>
+              <w:bottom w:val="single" w:sz="2" w:space="0" w:color="000000"/>
+              <w:insideH w:val="single" w:sz="2" w:space="0" w:color="000000"/>
+            </w:tcBorders>
+            <w:shd w:fill="auto" w:val="clear"/>
+            <w:tcMar>
+              <w:left w:w="54" w:type="dxa"/>
+            </w:tcMar>
+          </w:tcPr>
+          <w:p>
+            <w:pPr>
+              <w:pStyle w:val="Contenidodelatabla"/>
+            </w:pPr>
+            <w:r>
+              <w:rPr>
+                <w:b/>
+                <w:bCs/>
+              </w:rPr>
+              <w:t>Ambiente</w:t>
+            </w:r>
+            <w:r/>
+          </w:p>
+        </w:tc>
+        <w:tc>
+          <w:tcPr>
+            <w:tcW w:w="4986" w:type="dxa"/>
+            <w:tcBorders>
+              <w:left w:val="single" w:sz="2" w:space="0" w:color="000000"/>
+              <w:bottom w:val="single" w:sz="2" w:space="0" w:color="000000"/>
+              <w:right w:val="single" w:sz="2" w:space="0" w:color="000000"/>
+              <w:insideH w:val="single" w:sz="2" w:space="0" w:color="000000"/>
+              <w:insideV w:val="single" w:sz="2" w:space="0" w:color="000000"/>
+            </w:tcBorders>
+            <w:shd w:fill="auto" w:val="clear"/>
+            <w:tcMar>
+              <w:left w:w="54" w:type="dxa"/>
+            </w:tcMar>
+          </w:tcPr>
+          <w:p>
+            <w:pPr>
+              <w:pStyle w:val="Contenidodelatabla"/>
+              <w:rPr>
+                <w:sz w:val="24"/>
+                <w:sz w:val="24"/>
+                <w:szCs w:val="24"/>
+                <w:rFonts w:ascii="Liberation Serif" w:hAnsi="Liberation Serif" w:eastAsia="SimSun" w:cs="Mangal"/>
+                <w:color w:val="00000A"/>
+                <w:lang w:val="es-CO" w:eastAsia="zh-CN" w:bidi="hi-IN"/>
+              </w:rPr>
+            </w:pPr>
+            <w:r>
+              <w:rPr/>
+              <w:t>Normal</w:t>
+            </w:r>
+            <w:r/>
+          </w:p>
+        </w:tc>
+      </w:tr>
+      <w:tr>
+        <w:trPr/>
+        <w:tc>
+          <w:tcPr>
+            <w:tcW w:w="4986" w:type="dxa"/>
+            <w:tcBorders>
+              <w:left w:val="single" w:sz="2" w:space="0" w:color="000000"/>
+              <w:bottom w:val="single" w:sz="2" w:space="0" w:color="000000"/>
+              <w:insideH w:val="single" w:sz="2" w:space="0" w:color="000000"/>
+            </w:tcBorders>
+            <w:shd w:fill="auto" w:val="clear"/>
+            <w:tcMar>
+              <w:left w:w="54" w:type="dxa"/>
+            </w:tcMar>
+          </w:tcPr>
+          <w:p>
+            <w:pPr>
+              <w:pStyle w:val="Contenidodelatabla"/>
+            </w:pPr>
+            <w:r>
+              <w:rPr>
+                <w:b/>
+                <w:bCs/>
+              </w:rPr>
+              <w:t>Medida esperada</w:t>
+            </w:r>
+            <w:r/>
+          </w:p>
+        </w:tc>
+        <w:tc>
+          <w:tcPr>
+            <w:tcW w:w="4986" w:type="dxa"/>
+            <w:tcBorders>
+              <w:left w:val="single" w:sz="2" w:space="0" w:color="000000"/>
+              <w:bottom w:val="single" w:sz="2" w:space="0" w:color="000000"/>
+              <w:right w:val="single" w:sz="2" w:space="0" w:color="000000"/>
+              <w:insideH w:val="single" w:sz="2" w:space="0" w:color="000000"/>
+              <w:insideV w:val="single" w:sz="2" w:space="0" w:color="000000"/>
+            </w:tcBorders>
+            <w:shd w:fill="auto" w:val="clear"/>
+            <w:tcMar>
+              <w:left w:w="54" w:type="dxa"/>
+            </w:tcMar>
+          </w:tcPr>
+          <w:p>
+            <w:pPr>
+              <w:pStyle w:val="Contenidodelatabla"/>
+              <w:rPr>
+                <w:sz w:val="24"/>
+                <w:sz w:val="24"/>
+                <w:szCs w:val="24"/>
+                <w:rFonts w:ascii="Liberation Serif" w:hAnsi="Liberation Serif" w:eastAsia="SimSun" w:cs="Mangal"/>
+                <w:color w:val="00000A"/>
+                <w:lang w:val="es-CO" w:eastAsia="zh-CN" w:bidi="hi-IN"/>
+              </w:rPr>
+            </w:pPr>
+            <w:r>
+              <w:rPr/>
+              <w:t>Debe tardar menos de tres segundos cada función en encontrarse.</w:t>
             </w:r>
             <w:r/>
           </w:p>
@@ -2123,7 +2777,7 @@
       <w:tblPr>
         <w:tblW w:w="9975" w:type="dxa"/>
         <w:jc w:val="left"/>
-        <w:tblInd w:w="50" w:type="dxa"/>
+        <w:tblInd w:w="47" w:type="dxa"/>
         <w:tblBorders>
           <w:top w:val="single" w:sz="2" w:space="0" w:color="000001"/>
           <w:left w:val="single" w:sz="2" w:space="0" w:color="000001"/>
@@ -2132,32 +2786,32 @@
         </w:tblBorders>
         <w:tblCellMar>
           <w:top w:w="55" w:type="dxa"/>
-          <w:left w:w="48" w:type="dxa"/>
+          <w:left w:w="45" w:type="dxa"/>
           <w:bottom w:w="55" w:type="dxa"/>
           <w:right w:w="55" w:type="dxa"/>
         </w:tblCellMar>
       </w:tblPr>
       <w:tblGrid>
-        <w:gridCol w:w="1528"/>
-        <w:gridCol w:w="1423"/>
+        <w:gridCol w:w="1527"/>
+        <w:gridCol w:w="1422"/>
         <w:gridCol w:w="4754"/>
-        <w:gridCol w:w="1078"/>
-        <w:gridCol w:w="1192"/>
+        <w:gridCol w:w="1077"/>
+        <w:gridCol w:w="1195"/>
       </w:tblGrid>
       <w:tr>
         <w:trPr/>
         <w:tc>
           <w:tcPr>
-            <w:tcW w:w="1528" w:type="dxa"/>
-            <w:tcBorders>
-              <w:top w:val="single" w:sz="2" w:space="0" w:color="000001"/>
-              <w:left w:val="single" w:sz="2" w:space="0" w:color="000001"/>
-              <w:bottom w:val="single" w:sz="2" w:space="0" w:color="000001"/>
-              <w:insideH w:val="single" w:sz="2" w:space="0" w:color="000001"/>
-            </w:tcBorders>
-            <w:shd w:fill="auto" w:val="clear"/>
-            <w:tcMar>
-              <w:left w:w="48" w:type="dxa"/>
+            <w:tcW w:w="1527" w:type="dxa"/>
+            <w:tcBorders>
+              <w:top w:val="single" w:sz="2" w:space="0" w:color="000001"/>
+              <w:left w:val="single" w:sz="2" w:space="0" w:color="000001"/>
+              <w:bottom w:val="single" w:sz="2" w:space="0" w:color="000001"/>
+              <w:insideH w:val="single" w:sz="2" w:space="0" w:color="000001"/>
+            </w:tcBorders>
+            <w:shd w:fill="auto" w:val="clear"/>
+            <w:tcMar>
+              <w:left w:w="45" w:type="dxa"/>
             </w:tcMar>
           </w:tcPr>
           <w:p>
@@ -2187,16 +2841,16 @@
         </w:tc>
         <w:tc>
           <w:tcPr>
-            <w:tcW w:w="1423" w:type="dxa"/>
-            <w:tcBorders>
-              <w:top w:val="single" w:sz="2" w:space="0" w:color="000001"/>
-              <w:left w:val="single" w:sz="2" w:space="0" w:color="000001"/>
-              <w:bottom w:val="single" w:sz="2" w:space="0" w:color="000001"/>
-              <w:insideH w:val="single" w:sz="2" w:space="0" w:color="000001"/>
-            </w:tcBorders>
-            <w:shd w:fill="auto" w:val="clear"/>
-            <w:tcMar>
-              <w:left w:w="48" w:type="dxa"/>
+            <w:tcW w:w="1422" w:type="dxa"/>
+            <w:tcBorders>
+              <w:top w:val="single" w:sz="2" w:space="0" w:color="000001"/>
+              <w:left w:val="single" w:sz="2" w:space="0" w:color="000001"/>
+              <w:bottom w:val="single" w:sz="2" w:space="0" w:color="000001"/>
+              <w:insideH w:val="single" w:sz="2" w:space="0" w:color="000001"/>
+            </w:tcBorders>
+            <w:shd w:fill="auto" w:val="clear"/>
+            <w:tcMar>
+              <w:left w:w="45" w:type="dxa"/>
             </w:tcMar>
           </w:tcPr>
           <w:p>
@@ -2235,7 +2889,7 @@
             </w:tcBorders>
             <w:shd w:fill="auto" w:val="clear"/>
             <w:tcMar>
-              <w:left w:w="48" w:type="dxa"/>
+              <w:left w:w="45" w:type="dxa"/>
             </w:tcMar>
           </w:tcPr>
           <w:p>
@@ -2265,16 +2919,16 @@
         </w:tc>
         <w:tc>
           <w:tcPr>
-            <w:tcW w:w="1078" w:type="dxa"/>
-            <w:tcBorders>
-              <w:top w:val="single" w:sz="2" w:space="0" w:color="000001"/>
-              <w:left w:val="single" w:sz="2" w:space="0" w:color="000001"/>
-              <w:bottom w:val="single" w:sz="2" w:space="0" w:color="000001"/>
-              <w:insideH w:val="single" w:sz="2" w:space="0" w:color="000001"/>
-            </w:tcBorders>
-            <w:shd w:fill="auto" w:val="clear"/>
-            <w:tcMar>
-              <w:left w:w="48" w:type="dxa"/>
+            <w:tcW w:w="1077" w:type="dxa"/>
+            <w:tcBorders>
+              <w:top w:val="single" w:sz="2" w:space="0" w:color="000001"/>
+              <w:left w:val="single" w:sz="2" w:space="0" w:color="000001"/>
+              <w:bottom w:val="single" w:sz="2" w:space="0" w:color="000001"/>
+              <w:insideH w:val="single" w:sz="2" w:space="0" w:color="000001"/>
+            </w:tcBorders>
+            <w:shd w:fill="auto" w:val="clear"/>
+            <w:tcMar>
+              <w:left w:w="45" w:type="dxa"/>
             </w:tcMar>
           </w:tcPr>
           <w:p>
@@ -2304,7 +2958,7 @@
         </w:tc>
         <w:tc>
           <w:tcPr>
-            <w:tcW w:w="1192" w:type="dxa"/>
+            <w:tcW w:w="1195" w:type="dxa"/>
             <w:tcBorders>
               <w:top w:val="single" w:sz="2" w:space="0" w:color="000001"/>
               <w:left w:val="single" w:sz="2" w:space="0" w:color="000001"/>
@@ -2315,7 +2969,7 @@
             </w:tcBorders>
             <w:shd w:fill="auto" w:val="clear"/>
             <w:tcMar>
-              <w:left w:w="48" w:type="dxa"/>
+              <w:left w:w="45" w:type="dxa"/>
             </w:tcMar>
           </w:tcPr>
           <w:p>
@@ -2348,16 +3002,16 @@
         <w:trPr/>
         <w:tc>
           <w:tcPr>
-            <w:tcW w:w="1528" w:type="dxa"/>
-            <w:tcBorders>
-              <w:top w:val="single" w:sz="2" w:space="0" w:color="000001"/>
-              <w:left w:val="single" w:sz="2" w:space="0" w:color="000001"/>
-              <w:bottom w:val="single" w:sz="2" w:space="0" w:color="000001"/>
-              <w:insideH w:val="single" w:sz="2" w:space="0" w:color="000001"/>
-            </w:tcBorders>
-            <w:shd w:fill="auto" w:val="clear"/>
-            <w:tcMar>
-              <w:left w:w="48" w:type="dxa"/>
+            <w:tcW w:w="1527" w:type="dxa"/>
+            <w:tcBorders>
+              <w:top w:val="single" w:sz="2" w:space="0" w:color="000001"/>
+              <w:left w:val="single" w:sz="2" w:space="0" w:color="000001"/>
+              <w:bottom w:val="single" w:sz="2" w:space="0" w:color="000001"/>
+              <w:insideH w:val="single" w:sz="2" w:space="0" w:color="000001"/>
+            </w:tcBorders>
+            <w:shd w:fill="auto" w:val="clear"/>
+            <w:tcMar>
+              <w:left w:w="45" w:type="dxa"/>
             </w:tcMar>
           </w:tcPr>
           <w:p>
@@ -2381,16 +3035,16 @@
         </w:tc>
         <w:tc>
           <w:tcPr>
-            <w:tcW w:w="1423" w:type="dxa"/>
-            <w:tcBorders>
-              <w:top w:val="single" w:sz="2" w:space="0" w:color="000001"/>
-              <w:left w:val="single" w:sz="2" w:space="0" w:color="000001"/>
-              <w:bottom w:val="single" w:sz="2" w:space="0" w:color="000001"/>
-              <w:insideH w:val="single" w:sz="2" w:space="0" w:color="000001"/>
-            </w:tcBorders>
-            <w:shd w:fill="auto" w:val="clear"/>
-            <w:tcMar>
-              <w:left w:w="48" w:type="dxa"/>
+            <w:tcW w:w="1422" w:type="dxa"/>
+            <w:tcBorders>
+              <w:top w:val="single" w:sz="2" w:space="0" w:color="000001"/>
+              <w:left w:val="single" w:sz="2" w:space="0" w:color="000001"/>
+              <w:bottom w:val="single" w:sz="2" w:space="0" w:color="000001"/>
+              <w:insideH w:val="single" w:sz="2" w:space="0" w:color="000001"/>
+            </w:tcBorders>
+            <w:shd w:fill="auto" w:val="clear"/>
+            <w:tcMar>
+              <w:left w:w="45" w:type="dxa"/>
             </w:tcMar>
           </w:tcPr>
           <w:p>
@@ -2423,7 +3077,7 @@
             </w:tcBorders>
             <w:shd w:fill="auto" w:val="clear"/>
             <w:tcMar>
-              <w:left w:w="48" w:type="dxa"/>
+              <w:left w:w="45" w:type="dxa"/>
             </w:tcMar>
           </w:tcPr>
           <w:p>
@@ -2447,16 +3101,16 @@
         </w:tc>
         <w:tc>
           <w:tcPr>
-            <w:tcW w:w="1078" w:type="dxa"/>
-            <w:tcBorders>
-              <w:top w:val="single" w:sz="2" w:space="0" w:color="000001"/>
-              <w:left w:val="single" w:sz="2" w:space="0" w:color="000001"/>
-              <w:bottom w:val="single" w:sz="2" w:space="0" w:color="000001"/>
-              <w:insideH w:val="single" w:sz="2" w:space="0" w:color="000001"/>
-            </w:tcBorders>
-            <w:shd w:fill="auto" w:val="clear"/>
-            <w:tcMar>
-              <w:left w:w="48" w:type="dxa"/>
+            <w:tcW w:w="1077" w:type="dxa"/>
+            <w:tcBorders>
+              <w:top w:val="single" w:sz="2" w:space="0" w:color="000001"/>
+              <w:left w:val="single" w:sz="2" w:space="0" w:color="000001"/>
+              <w:bottom w:val="single" w:sz="2" w:space="0" w:color="000001"/>
+              <w:insideH w:val="single" w:sz="2" w:space="0" w:color="000001"/>
+            </w:tcBorders>
+            <w:shd w:fill="auto" w:val="clear"/>
+            <w:tcMar>
+              <w:left w:w="45" w:type="dxa"/>
             </w:tcMar>
           </w:tcPr>
           <w:p>
@@ -2480,7 +3134,7 @@
         </w:tc>
         <w:tc>
           <w:tcPr>
-            <w:tcW w:w="1192" w:type="dxa"/>
+            <w:tcW w:w="1195" w:type="dxa"/>
             <w:tcBorders>
               <w:top w:val="single" w:sz="2" w:space="0" w:color="000001"/>
               <w:left w:val="single" w:sz="2" w:space="0" w:color="000001"/>
@@ -2491,7 +3145,7 @@
             </w:tcBorders>
             <w:shd w:fill="auto" w:val="clear"/>
             <w:tcMar>
-              <w:left w:w="48" w:type="dxa"/>
+              <w:left w:w="45" w:type="dxa"/>
             </w:tcMar>
           </w:tcPr>
           <w:p>
@@ -2518,16 +3172,16 @@
         <w:trPr/>
         <w:tc>
           <w:tcPr>
-            <w:tcW w:w="1528" w:type="dxa"/>
-            <w:tcBorders>
-              <w:top w:val="single" w:sz="2" w:space="0" w:color="000001"/>
-              <w:left w:val="single" w:sz="2" w:space="0" w:color="000001"/>
-              <w:bottom w:val="single" w:sz="2" w:space="0" w:color="000001"/>
-              <w:insideH w:val="single" w:sz="2" w:space="0" w:color="000001"/>
-            </w:tcBorders>
-            <w:shd w:fill="auto" w:val="clear"/>
-            <w:tcMar>
-              <w:left w:w="48" w:type="dxa"/>
+            <w:tcW w:w="1527" w:type="dxa"/>
+            <w:tcBorders>
+              <w:top w:val="single" w:sz="2" w:space="0" w:color="000001"/>
+              <w:left w:val="single" w:sz="2" w:space="0" w:color="000001"/>
+              <w:bottom w:val="single" w:sz="2" w:space="0" w:color="000001"/>
+              <w:insideH w:val="single" w:sz="2" w:space="0" w:color="000001"/>
+            </w:tcBorders>
+            <w:shd w:fill="auto" w:val="clear"/>
+            <w:tcMar>
+              <w:left w:w="45" w:type="dxa"/>
             </w:tcMar>
           </w:tcPr>
           <w:p>
@@ -2551,16 +3205,16 @@
         </w:tc>
         <w:tc>
           <w:tcPr>
-            <w:tcW w:w="1423" w:type="dxa"/>
-            <w:tcBorders>
-              <w:top w:val="single" w:sz="2" w:space="0" w:color="000001"/>
-              <w:left w:val="single" w:sz="2" w:space="0" w:color="000001"/>
-              <w:bottom w:val="single" w:sz="2" w:space="0" w:color="000001"/>
-              <w:insideH w:val="single" w:sz="2" w:space="0" w:color="000001"/>
-            </w:tcBorders>
-            <w:shd w:fill="auto" w:val="clear"/>
-            <w:tcMar>
-              <w:left w:w="48" w:type="dxa"/>
+            <w:tcW w:w="1422" w:type="dxa"/>
+            <w:tcBorders>
+              <w:top w:val="single" w:sz="2" w:space="0" w:color="000001"/>
+              <w:left w:val="single" w:sz="2" w:space="0" w:color="000001"/>
+              <w:bottom w:val="single" w:sz="2" w:space="0" w:color="000001"/>
+              <w:insideH w:val="single" w:sz="2" w:space="0" w:color="000001"/>
+            </w:tcBorders>
+            <w:shd w:fill="auto" w:val="clear"/>
+            <w:tcMar>
+              <w:left w:w="45" w:type="dxa"/>
             </w:tcMar>
           </w:tcPr>
           <w:p>
@@ -2593,7 +3247,7 @@
             </w:tcBorders>
             <w:shd w:fill="auto" w:val="clear"/>
             <w:tcMar>
-              <w:left w:w="48" w:type="dxa"/>
+              <w:left w:w="45" w:type="dxa"/>
             </w:tcMar>
           </w:tcPr>
           <w:p>
@@ -2617,16 +3271,16 @@
         </w:tc>
         <w:tc>
           <w:tcPr>
-            <w:tcW w:w="1078" w:type="dxa"/>
-            <w:tcBorders>
-              <w:top w:val="single" w:sz="2" w:space="0" w:color="000001"/>
-              <w:left w:val="single" w:sz="2" w:space="0" w:color="000001"/>
-              <w:bottom w:val="single" w:sz="2" w:space="0" w:color="000001"/>
-              <w:insideH w:val="single" w:sz="2" w:space="0" w:color="000001"/>
-            </w:tcBorders>
-            <w:shd w:fill="auto" w:val="clear"/>
-            <w:tcMar>
-              <w:left w:w="48" w:type="dxa"/>
+            <w:tcW w:w="1077" w:type="dxa"/>
+            <w:tcBorders>
+              <w:top w:val="single" w:sz="2" w:space="0" w:color="000001"/>
+              <w:left w:val="single" w:sz="2" w:space="0" w:color="000001"/>
+              <w:bottom w:val="single" w:sz="2" w:space="0" w:color="000001"/>
+              <w:insideH w:val="single" w:sz="2" w:space="0" w:color="000001"/>
+            </w:tcBorders>
+            <w:shd w:fill="auto" w:val="clear"/>
+            <w:tcMar>
+              <w:left w:w="45" w:type="dxa"/>
             </w:tcMar>
           </w:tcPr>
           <w:p>
@@ -2650,7 +3304,7 @@
         </w:tc>
         <w:tc>
           <w:tcPr>
-            <w:tcW w:w="1192" w:type="dxa"/>
+            <w:tcW w:w="1195" w:type="dxa"/>
             <w:tcBorders>
               <w:top w:val="single" w:sz="2" w:space="0" w:color="000001"/>
               <w:left w:val="single" w:sz="2" w:space="0" w:color="000001"/>
@@ -2661,7 +3315,7 @@
             </w:tcBorders>
             <w:shd w:fill="auto" w:val="clear"/>
             <w:tcMar>
-              <w:left w:w="48" w:type="dxa"/>
+              <w:left w:w="45" w:type="dxa"/>
             </w:tcMar>
           </w:tcPr>
           <w:p>
@@ -2688,15 +3342,16 @@
         <w:trPr/>
         <w:tc>
           <w:tcPr>
-            <w:tcW w:w="1528" w:type="dxa"/>
-            <w:tcBorders>
-              <w:left w:val="single" w:sz="2" w:space="0" w:color="000001"/>
-              <w:bottom w:val="single" w:sz="2" w:space="0" w:color="000001"/>
-              <w:insideH w:val="single" w:sz="2" w:space="0" w:color="000001"/>
-            </w:tcBorders>
-            <w:shd w:fill="auto" w:val="clear"/>
-            <w:tcMar>
-              <w:left w:w="48" w:type="dxa"/>
+            <w:tcW w:w="1527" w:type="dxa"/>
+            <w:tcBorders>
+              <w:top w:val="single" w:sz="2" w:space="0" w:color="000001"/>
+              <w:left w:val="single" w:sz="2" w:space="0" w:color="000001"/>
+              <w:bottom w:val="single" w:sz="2" w:space="0" w:color="000001"/>
+              <w:insideH w:val="single" w:sz="2" w:space="0" w:color="000001"/>
+            </w:tcBorders>
+            <w:shd w:fill="auto" w:val="clear"/>
+            <w:tcMar>
+              <w:left w:w="45" w:type="dxa"/>
             </w:tcMar>
           </w:tcPr>
           <w:p>
@@ -2720,15 +3375,16 @@
         </w:tc>
         <w:tc>
           <w:tcPr>
-            <w:tcW w:w="1423" w:type="dxa"/>
-            <w:tcBorders>
-              <w:left w:val="single" w:sz="2" w:space="0" w:color="000001"/>
-              <w:bottom w:val="single" w:sz="2" w:space="0" w:color="000001"/>
-              <w:insideH w:val="single" w:sz="2" w:space="0" w:color="000001"/>
-            </w:tcBorders>
-            <w:shd w:fill="auto" w:val="clear"/>
-            <w:tcMar>
-              <w:left w:w="48" w:type="dxa"/>
+            <w:tcW w:w="1422" w:type="dxa"/>
+            <w:tcBorders>
+              <w:top w:val="single" w:sz="2" w:space="0" w:color="000001"/>
+              <w:left w:val="single" w:sz="2" w:space="0" w:color="000001"/>
+              <w:bottom w:val="single" w:sz="2" w:space="0" w:color="000001"/>
+              <w:insideH w:val="single" w:sz="2" w:space="0" w:color="000001"/>
+            </w:tcBorders>
+            <w:shd w:fill="auto" w:val="clear"/>
+            <w:tcMar>
+              <w:left w:w="45" w:type="dxa"/>
             </w:tcMar>
           </w:tcPr>
           <w:p>
@@ -2754,52 +3410,65 @@
           <w:tcPr>
             <w:tcW w:w="4754" w:type="dxa"/>
             <w:tcBorders>
-              <w:left w:val="single" w:sz="2" w:space="0" w:color="000001"/>
-              <w:bottom w:val="single" w:sz="2" w:space="0" w:color="000001"/>
-              <w:insideH w:val="single" w:sz="2" w:space="0" w:color="000001"/>
-            </w:tcBorders>
-            <w:shd w:fill="auto" w:val="clear"/>
-            <w:tcMar>
-              <w:left w:w="48" w:type="dxa"/>
-            </w:tcMar>
-          </w:tcPr>
-          <w:p>
-            <w:pPr>
-              <w:pStyle w:val="Contenidodelatabla"/>
-            </w:pPr>
-            <w:r>
-              <w:rPr/>
-            </w:r>
-            <w:r/>
-          </w:p>
-        </w:tc>
-        <w:tc>
-          <w:tcPr>
-            <w:tcW w:w="1078" w:type="dxa"/>
-            <w:tcBorders>
-              <w:left w:val="single" w:sz="2" w:space="0" w:color="000001"/>
-              <w:bottom w:val="single" w:sz="2" w:space="0" w:color="000001"/>
-              <w:insideH w:val="single" w:sz="2" w:space="0" w:color="000001"/>
-            </w:tcBorders>
-            <w:shd w:fill="auto" w:val="clear"/>
-            <w:tcMar>
-              <w:left w:w="48" w:type="dxa"/>
-            </w:tcMar>
-          </w:tcPr>
-          <w:p>
-            <w:pPr>
-              <w:pStyle w:val="Contenidodelatabla"/>
-            </w:pPr>
-            <w:r>
-              <w:rPr/>
-            </w:r>
-            <w:r/>
-          </w:p>
-        </w:tc>
-        <w:tc>
-          <w:tcPr>
-            <w:tcW w:w="1192" w:type="dxa"/>
-            <w:tcBorders>
+              <w:top w:val="single" w:sz="2" w:space="0" w:color="000001"/>
+              <w:left w:val="single" w:sz="2" w:space="0" w:color="000001"/>
+              <w:bottom w:val="single" w:sz="2" w:space="0" w:color="000001"/>
+              <w:insideH w:val="single" w:sz="2" w:space="0" w:color="000001"/>
+            </w:tcBorders>
+            <w:shd w:fill="auto" w:val="clear"/>
+            <w:tcMar>
+              <w:left w:w="45" w:type="dxa"/>
+            </w:tcMar>
+          </w:tcPr>
+          <w:p>
+            <w:pPr>
+              <w:pStyle w:val="Contenidodelatabla"/>
+            </w:pPr>
+            <w:r>
+              <w:rPr/>
+              <w:t>Debe estar autenticado, para evitar accesos no autorizados (spoofing, information disclosure).</w:t>
+            </w:r>
+            <w:r/>
+          </w:p>
+        </w:tc>
+        <w:tc>
+          <w:tcPr>
+            <w:tcW w:w="1077" w:type="dxa"/>
+            <w:tcBorders>
+              <w:top w:val="single" w:sz="2" w:space="0" w:color="000001"/>
+              <w:left w:val="single" w:sz="2" w:space="0" w:color="000001"/>
+              <w:bottom w:val="single" w:sz="2" w:space="0" w:color="000001"/>
+              <w:insideH w:val="single" w:sz="2" w:space="0" w:color="000001"/>
+            </w:tcBorders>
+            <w:shd w:fill="auto" w:val="clear"/>
+            <w:tcMar>
+              <w:left w:w="45" w:type="dxa"/>
+            </w:tcMar>
+          </w:tcPr>
+          <w:p>
+            <w:pPr>
+              <w:pStyle w:val="Contenidodelatabla"/>
+              <w:rPr>
+                <w:sz w:val="24"/>
+                <w:sz w:val="24"/>
+                <w:szCs w:val="24"/>
+                <w:rFonts w:ascii="Liberation Serif" w:hAnsi="Liberation Serif" w:eastAsia="SimSun" w:cs="Mangal"/>
+                <w:color w:val="00000A"/>
+                <w:lang w:val="es-CO" w:eastAsia="zh-CN" w:bidi="hi-IN"/>
+              </w:rPr>
+            </w:pPr>
+            <w:r>
+              <w:rPr/>
+              <w:t>8/10</w:t>
+            </w:r>
+            <w:r/>
+          </w:p>
+        </w:tc>
+        <w:tc>
+          <w:tcPr>
+            <w:tcW w:w="1195" w:type="dxa"/>
+            <w:tcBorders>
+              <w:top w:val="single" w:sz="2" w:space="0" w:color="000001"/>
               <w:left w:val="single" w:sz="2" w:space="0" w:color="000001"/>
               <w:bottom w:val="single" w:sz="2" w:space="0" w:color="000001"/>
               <w:right w:val="single" w:sz="2" w:space="0" w:color="000001"/>
@@ -2808,15 +3477,189 @@
             </w:tcBorders>
             <w:shd w:fill="auto" w:val="clear"/>
             <w:tcMar>
-              <w:left w:w="48" w:type="dxa"/>
-            </w:tcMar>
-          </w:tcPr>
-          <w:p>
-            <w:pPr>
-              <w:pStyle w:val="Contenidodelatabla"/>
-            </w:pPr>
-            <w:r>
-              <w:rPr/>
+              <w:left w:w="45" w:type="dxa"/>
+            </w:tcMar>
+          </w:tcPr>
+          <w:p>
+            <w:pPr>
+              <w:pStyle w:val="Contenidodelatabla"/>
+              <w:rPr>
+                <w:sz w:val="24"/>
+                <w:sz w:val="24"/>
+                <w:szCs w:val="24"/>
+                <w:rFonts w:ascii="Liberation Serif" w:hAnsi="Liberation Serif" w:eastAsia="SimSun" w:cs="Mangal"/>
+                <w:color w:val="00000A"/>
+                <w:lang w:val="es-CO" w:eastAsia="zh-CN" w:bidi="hi-IN"/>
+              </w:rPr>
+            </w:pPr>
+            <w:r>
+              <w:rPr/>
+              <w:t>8/10</w:t>
+            </w:r>
+            <w:r/>
+          </w:p>
+        </w:tc>
+      </w:tr>
+      <w:tr>
+        <w:trPr/>
+        <w:tc>
+          <w:tcPr>
+            <w:tcW w:w="1527" w:type="dxa"/>
+            <w:tcBorders>
+              <w:left w:val="single" w:sz="2" w:space="0" w:color="000001"/>
+              <w:bottom w:val="single" w:sz="2" w:space="0" w:color="000001"/>
+              <w:insideH w:val="single" w:sz="2" w:space="0" w:color="000001"/>
+            </w:tcBorders>
+            <w:shd w:fill="auto" w:val="clear"/>
+            <w:tcMar>
+              <w:left w:w="45" w:type="dxa"/>
+            </w:tcMar>
+          </w:tcPr>
+          <w:p>
+            <w:pPr>
+              <w:pStyle w:val="Contenidodelatabla"/>
+              <w:rPr>
+                <w:sz w:val="24"/>
+                <w:sz w:val="24"/>
+                <w:szCs w:val="24"/>
+                <w:rFonts w:ascii="Liberation Serif" w:hAnsi="Liberation Serif" w:eastAsia="SimSun" w:cs="Mangal"/>
+                <w:color w:val="00000A"/>
+                <w:lang w:val="es-CO" w:eastAsia="zh-CN" w:bidi="hi-IN"/>
+              </w:rPr>
+            </w:pPr>
+            <w:r>
+              <w:rPr/>
+              <w:t>A04</w:t>
+            </w:r>
+            <w:r/>
+          </w:p>
+        </w:tc>
+        <w:tc>
+          <w:tcPr>
+            <w:tcW w:w="1422" w:type="dxa"/>
+            <w:tcBorders>
+              <w:left w:val="single" w:sz="2" w:space="0" w:color="000001"/>
+              <w:bottom w:val="single" w:sz="2" w:space="0" w:color="000001"/>
+              <w:insideH w:val="single" w:sz="2" w:space="0" w:color="000001"/>
+            </w:tcBorders>
+            <w:shd w:fill="auto" w:val="clear"/>
+            <w:tcMar>
+              <w:left w:w="45" w:type="dxa"/>
+            </w:tcMar>
+          </w:tcPr>
+          <w:p>
+            <w:pPr>
+              <w:pStyle w:val="Contenidodelatabla"/>
+              <w:rPr>
+                <w:sz w:val="24"/>
+                <w:sz w:val="24"/>
+                <w:szCs w:val="24"/>
+                <w:rFonts w:ascii="Liberation Serif" w:hAnsi="Liberation Serif" w:eastAsia="SimSun" w:cs="Mangal"/>
+                <w:color w:val="00000A"/>
+                <w:lang w:val="es-CO" w:eastAsia="zh-CN" w:bidi="hi-IN"/>
+              </w:rPr>
+            </w:pPr>
+            <w:r>
+              <w:rPr/>
+              <w:t>Usabilidad</w:t>
+            </w:r>
+            <w:r/>
+          </w:p>
+        </w:tc>
+        <w:tc>
+          <w:tcPr>
+            <w:tcW w:w="4754" w:type="dxa"/>
+            <w:tcBorders>
+              <w:left w:val="single" w:sz="2" w:space="0" w:color="000001"/>
+              <w:bottom w:val="single" w:sz="2" w:space="0" w:color="000001"/>
+              <w:insideH w:val="single" w:sz="2" w:space="0" w:color="000001"/>
+            </w:tcBorders>
+            <w:shd w:fill="auto" w:val="clear"/>
+            <w:tcMar>
+              <w:left w:w="45" w:type="dxa"/>
+            </w:tcMar>
+          </w:tcPr>
+          <w:p>
+            <w:pPr>
+              <w:pStyle w:val="Contenidodelatabla"/>
+              <w:rPr>
+                <w:sz w:val="24"/>
+                <w:sz w:val="24"/>
+                <w:szCs w:val="24"/>
+                <w:rFonts w:ascii="Liberation Serif" w:hAnsi="Liberation Serif" w:eastAsia="SimSun" w:cs="Mangal"/>
+                <w:color w:val="00000A"/>
+                <w:lang w:val="es-CO" w:eastAsia="zh-CN" w:bidi="hi-IN"/>
+              </w:rPr>
+            </w:pPr>
+            <w:r>
+              <w:rPr/>
+              <w:t>Debe tardar menos de un segundo cada función en encontrarse.</w:t>
+            </w:r>
+            <w:r/>
+          </w:p>
+        </w:tc>
+        <w:tc>
+          <w:tcPr>
+            <w:tcW w:w="1077" w:type="dxa"/>
+            <w:tcBorders>
+              <w:left w:val="single" w:sz="2" w:space="0" w:color="000001"/>
+              <w:bottom w:val="single" w:sz="2" w:space="0" w:color="000001"/>
+              <w:insideH w:val="single" w:sz="2" w:space="0" w:color="000001"/>
+            </w:tcBorders>
+            <w:shd w:fill="auto" w:val="clear"/>
+            <w:tcMar>
+              <w:left w:w="45" w:type="dxa"/>
+            </w:tcMar>
+          </w:tcPr>
+          <w:p>
+            <w:pPr>
+              <w:pStyle w:val="Contenidodelatabla"/>
+              <w:rPr>
+                <w:sz w:val="24"/>
+                <w:sz w:val="24"/>
+                <w:szCs w:val="24"/>
+                <w:rFonts w:ascii="Liberation Serif" w:hAnsi="Liberation Serif" w:eastAsia="SimSun" w:cs="Mangal"/>
+                <w:color w:val="00000A"/>
+                <w:lang w:val="es-CO" w:eastAsia="zh-CN" w:bidi="hi-IN"/>
+              </w:rPr>
+            </w:pPr>
+            <w:r>
+              <w:rPr/>
+              <w:t>3s</w:t>
+            </w:r>
+            <w:r/>
+          </w:p>
+        </w:tc>
+        <w:tc>
+          <w:tcPr>
+            <w:tcW w:w="1195" w:type="dxa"/>
+            <w:tcBorders>
+              <w:left w:val="single" w:sz="2" w:space="0" w:color="000001"/>
+              <w:bottom w:val="single" w:sz="2" w:space="0" w:color="000001"/>
+              <w:right w:val="single" w:sz="2" w:space="0" w:color="000001"/>
+              <w:insideH w:val="single" w:sz="2" w:space="0" w:color="000001"/>
+              <w:insideV w:val="single" w:sz="2" w:space="0" w:color="000001"/>
+            </w:tcBorders>
+            <w:shd w:fill="auto" w:val="clear"/>
+            <w:tcMar>
+              <w:left w:w="45" w:type="dxa"/>
+            </w:tcMar>
+          </w:tcPr>
+          <w:p>
+            <w:pPr>
+              <w:pStyle w:val="Contenidodelatabla"/>
+              <w:rPr>
+                <w:sz w:val="24"/>
+                <w:sz w:val="24"/>
+                <w:szCs w:val="24"/>
+                <w:rFonts w:ascii="Liberation Serif" w:hAnsi="Liberation Serif" w:eastAsia="SimSun" w:cs="Mangal"/>
+                <w:color w:val="00000A"/>
+                <w:lang w:val="es-CO" w:eastAsia="zh-CN" w:bidi="hi-IN"/>
+              </w:rPr>
+            </w:pPr>
+            <w:r>
+              <w:rPr/>
+              <w:t>1,5s</w:t>
             </w:r>
             <w:r/>
           </w:p>
@@ -2947,5 +3790,11 @@
     </w:pPr>
     <w:rPr/>
   </w:style>
+  <w:style w:type="paragraph" w:styleId="Encabezadodelatabla">
+    <w:name w:val="Encabezado de la tabla"/>
+    <w:basedOn w:val="Contenidodelatabla"/>
+    <w:pPr/>
+    <w:rPr/>
+  </w:style>
 </w:styles>
 </file>
</xml_diff>